<commit_message>
atualização do resumo e analise de casualidade e lags
</commit_message>
<xml_diff>
--- a/Relatorio_vendas_variaveis.docx
+++ b/Relatorio_vendas_variaveis.docx
@@ -7,17 +7,47 @@
         <w:pStyle w:val="Ttulo"/>
         <w:jc w:val="center"/>
       </w:pPr>
-      <w:r>
-        <w:t>Relatório de Análise: Vendas e Variáveis Socioeconômicas</w:t>
-      </w:r>
+      <w:proofErr w:type="spellStart"/>
+      <w:r>
+        <w:t>Vendas</w:t>
+      </w:r>
+      <w:proofErr w:type="spellEnd"/>
+      <w:r>
+        <w:t xml:space="preserve"> e </w:t>
+      </w:r>
+      <w:proofErr w:type="spellStart"/>
+      <w:r>
+        <w:t>Variáveis</w:t>
+      </w:r>
+      <w:proofErr w:type="spellEnd"/>
+      <w:r>
+        <w:t xml:space="preserve"> </w:t>
+      </w:r>
+      <w:proofErr w:type="spellStart"/>
+      <w:r>
+        <w:t>Socioeconômicas</w:t>
+      </w:r>
+      <w:proofErr w:type="spellEnd"/>
     </w:p>
     <w:p>
-      <w:r>
+      <w:pPr>
+        <w:rPr>
+          <w:sz w:val="24"/>
+          <w:szCs w:val="24"/>
+        </w:rPr>
+      </w:pPr>
+      <w:r>
+        <w:rPr>
+          <w:sz w:val="24"/>
+          <w:szCs w:val="24"/>
+        </w:rPr>
         <w:t xml:space="preserve">Período analisado: </w:t>
       </w:r>
       <w:r>
         <w:rPr>
           <w:b/>
+          <w:sz w:val="24"/>
+          <w:szCs w:val="24"/>
         </w:rPr>
         <w:t>2018-01-01 a 2025-08-01</w:t>
       </w:r>
@@ -26,8 +56,16 @@
       <w:pPr>
         <w:ind w:firstLine="720"/>
         <w:jc w:val="both"/>
+        <w:rPr>
+          <w:sz w:val="24"/>
+          <w:szCs w:val="24"/>
+        </w:rPr>
       </w:pPr>
       <w:r>
+        <w:rPr>
+          <w:sz w:val="24"/>
+          <w:szCs w:val="24"/>
+        </w:rPr>
         <w:t>Este relatório apresenta a relação entre a quantidade vendida e variáveis socioeconômicas, incluindo testes de sazonalidade, autocorrelação e análise de correlação. Os resultados estão organizados em gráficos e comentários interpretativos.</w:t>
       </w:r>
     </w:p>
@@ -42,54 +80,346 @@
         <w:rPr>
           <w:color w:val="auto"/>
         </w:rPr>
-        <w:t>1. Série Temporal de Vendas</w:t>
-      </w:r>
+        <w:t xml:space="preserve">1. Série Temporal de </w:t>
+      </w:r>
+      <w:proofErr w:type="spellStart"/>
+      <w:r>
+        <w:rPr>
+          <w:color w:val="auto"/>
+        </w:rPr>
+        <w:t>Vendas</w:t>
+      </w:r>
+      <w:proofErr w:type="spellEnd"/>
     </w:p>
     <w:p>
       <w:pPr>
         <w:ind w:firstLine="720"/>
         <w:jc w:val="both"/>
+        <w:rPr>
+          <w:sz w:val="24"/>
+          <w:szCs w:val="24"/>
+        </w:rPr>
       </w:pPr>
     </w:p>
     <w:p>
       <w:pPr>
         <w:ind w:firstLine="720"/>
         <w:jc w:val="both"/>
+        <w:rPr>
+          <w:sz w:val="24"/>
+          <w:szCs w:val="24"/>
+        </w:rPr>
       </w:pPr>
       <w:r>
+        <w:rPr>
+          <w:sz w:val="24"/>
+          <w:szCs w:val="24"/>
+        </w:rPr>
         <w:t xml:space="preserve">A </w:t>
       </w:r>
       <w:proofErr w:type="spellStart"/>
       <w:r>
+        <w:rPr>
+          <w:sz w:val="24"/>
+          <w:szCs w:val="24"/>
+        </w:rPr>
+        <w:t>série</w:t>
+      </w:r>
+      <w:proofErr w:type="spellEnd"/>
+      <w:r>
+        <w:rPr>
+          <w:sz w:val="24"/>
+          <w:szCs w:val="24"/>
+        </w:rPr>
+        <w:t xml:space="preserve"> de </w:t>
+      </w:r>
+      <w:proofErr w:type="spellStart"/>
+      <w:r>
+        <w:rPr>
+          <w:sz w:val="24"/>
+          <w:szCs w:val="24"/>
+        </w:rPr>
+        <w:t>vendas</w:t>
+      </w:r>
+      <w:proofErr w:type="spellEnd"/>
+      <w:r>
+        <w:rPr>
+          <w:sz w:val="24"/>
+          <w:szCs w:val="24"/>
+        </w:rPr>
+        <w:t xml:space="preserve"> </w:t>
+      </w:r>
+      <w:proofErr w:type="spellStart"/>
+      <w:r>
+        <w:rPr>
+          <w:sz w:val="24"/>
+          <w:szCs w:val="24"/>
+        </w:rPr>
+        <w:t>apresenta</w:t>
+      </w:r>
+      <w:proofErr w:type="spellEnd"/>
+      <w:r>
+        <w:rPr>
+          <w:sz w:val="24"/>
+          <w:szCs w:val="24"/>
+        </w:rPr>
+        <w:t xml:space="preserve"> </w:t>
+      </w:r>
+      <w:proofErr w:type="spellStart"/>
+      <w:r>
+        <w:rPr>
+          <w:sz w:val="24"/>
+          <w:szCs w:val="24"/>
+        </w:rPr>
+        <w:t>variações</w:t>
+      </w:r>
+      <w:proofErr w:type="spellEnd"/>
+      <w:r>
+        <w:rPr>
+          <w:sz w:val="24"/>
+          <w:szCs w:val="24"/>
+        </w:rPr>
+        <w:t xml:space="preserve"> </w:t>
+      </w:r>
+      <w:proofErr w:type="spellStart"/>
+      <w:r>
+        <w:rPr>
+          <w:sz w:val="24"/>
+          <w:szCs w:val="24"/>
+        </w:rPr>
+        <w:t>mensais</w:t>
+      </w:r>
+      <w:proofErr w:type="spellEnd"/>
+      <w:r>
+        <w:rPr>
+          <w:sz w:val="24"/>
+          <w:szCs w:val="24"/>
+        </w:rPr>
+        <w:t xml:space="preserve"> e </w:t>
+      </w:r>
+      <w:proofErr w:type="spellStart"/>
+      <w:r>
+        <w:rPr>
+          <w:sz w:val="24"/>
+          <w:szCs w:val="24"/>
+        </w:rPr>
+        <w:t>sinais</w:t>
+      </w:r>
+      <w:proofErr w:type="spellEnd"/>
+      <w:r>
+        <w:rPr>
+          <w:sz w:val="24"/>
+          <w:szCs w:val="24"/>
+        </w:rPr>
+        <w:t xml:space="preserve"> de </w:t>
+      </w:r>
+      <w:proofErr w:type="spellStart"/>
+      <w:r>
+        <w:rPr>
+          <w:sz w:val="24"/>
+          <w:szCs w:val="24"/>
+        </w:rPr>
+        <w:t>sazonalidade</w:t>
+      </w:r>
+      <w:proofErr w:type="spellEnd"/>
+      <w:r>
+        <w:rPr>
+          <w:sz w:val="24"/>
+          <w:szCs w:val="24"/>
+        </w:rPr>
+        <w:t xml:space="preserve">, o </w:t>
+      </w:r>
+      <w:proofErr w:type="spellStart"/>
+      <w:r>
+        <w:rPr>
+          <w:sz w:val="24"/>
+          <w:szCs w:val="24"/>
+        </w:rPr>
+        <w:t>que</w:t>
+      </w:r>
+      <w:proofErr w:type="spellEnd"/>
+      <w:r>
+        <w:rPr>
+          <w:sz w:val="24"/>
+          <w:szCs w:val="24"/>
+        </w:rPr>
+        <w:t xml:space="preserve"> </w:t>
+      </w:r>
+      <w:proofErr w:type="spellStart"/>
+      <w:r>
+        <w:rPr>
+          <w:sz w:val="24"/>
+          <w:szCs w:val="24"/>
+        </w:rPr>
+        <w:t>justifica</w:t>
+      </w:r>
+      <w:proofErr w:type="spellEnd"/>
+      <w:r>
+        <w:rPr>
+          <w:sz w:val="24"/>
+          <w:szCs w:val="24"/>
+        </w:rPr>
+        <w:t xml:space="preserve"> o </w:t>
+      </w:r>
+      <w:proofErr w:type="spellStart"/>
+      <w:r>
+        <w:rPr>
+          <w:sz w:val="24"/>
+          <w:szCs w:val="24"/>
+        </w:rPr>
+        <w:t>uso</w:t>
+      </w:r>
+      <w:proofErr w:type="spellEnd"/>
+      <w:r>
+        <w:rPr>
+          <w:sz w:val="24"/>
+          <w:szCs w:val="24"/>
+        </w:rPr>
+        <w:t xml:space="preserve"> de lags </w:t>
+      </w:r>
+      <w:proofErr w:type="spellStart"/>
+      <w:r>
+        <w:rPr>
+          <w:sz w:val="24"/>
+          <w:szCs w:val="24"/>
+        </w:rPr>
+        <w:t>na</w:t>
+      </w:r>
+      <w:proofErr w:type="spellEnd"/>
+      <w:r>
+        <w:rPr>
+          <w:sz w:val="24"/>
+          <w:szCs w:val="24"/>
+        </w:rPr>
+        <w:t xml:space="preserve"> </w:t>
+      </w:r>
+      <w:proofErr w:type="spellStart"/>
+      <w:r>
+        <w:rPr>
+          <w:sz w:val="24"/>
+          <w:szCs w:val="24"/>
+        </w:rPr>
+        <w:t>investigação</w:t>
+      </w:r>
+      <w:proofErr w:type="spellEnd"/>
+      <w:r>
+        <w:rPr>
+          <w:sz w:val="24"/>
+          <w:szCs w:val="24"/>
+        </w:rPr>
+        <w:t xml:space="preserve"> de </w:t>
+      </w:r>
+      <w:proofErr w:type="spellStart"/>
+      <w:r>
+        <w:rPr>
+          <w:sz w:val="24"/>
+          <w:szCs w:val="24"/>
+        </w:rPr>
+        <w:t>causalidade</w:t>
+      </w:r>
+      <w:proofErr w:type="spellEnd"/>
+      <w:r>
+        <w:rPr>
+          <w:sz w:val="24"/>
+          <w:szCs w:val="24"/>
+        </w:rPr>
+        <w:t xml:space="preserve">. A </w:t>
+      </w:r>
+      <w:proofErr w:type="spellStart"/>
+      <w:r>
+        <w:rPr>
+          <w:sz w:val="24"/>
+          <w:szCs w:val="24"/>
+        </w:rPr>
         <w:t>figura</w:t>
       </w:r>
       <w:proofErr w:type="spellEnd"/>
       <w:r>
+        <w:rPr>
+          <w:sz w:val="24"/>
+          <w:szCs w:val="24"/>
+        </w:rPr>
         <w:t xml:space="preserve"> </w:t>
       </w:r>
       <w:proofErr w:type="spellStart"/>
       <w:r>
+        <w:rPr>
+          <w:sz w:val="24"/>
+          <w:szCs w:val="24"/>
+        </w:rPr>
         <w:t>abaixo</w:t>
       </w:r>
       <w:proofErr w:type="spellEnd"/>
       <w:r>
+        <w:rPr>
+          <w:sz w:val="24"/>
+          <w:szCs w:val="24"/>
+        </w:rPr>
         <w:t xml:space="preserve"> </w:t>
       </w:r>
       <w:proofErr w:type="spellStart"/>
       <w:r>
+        <w:rPr>
+          <w:sz w:val="24"/>
+          <w:szCs w:val="24"/>
+        </w:rPr>
         <w:t>mostra</w:t>
       </w:r>
       <w:proofErr w:type="spellEnd"/>
       <w:r>
+        <w:rPr>
+          <w:sz w:val="24"/>
+          <w:szCs w:val="24"/>
+        </w:rPr>
         <w:t xml:space="preserve"> </w:t>
       </w:r>
       <w:proofErr w:type="gramStart"/>
       <w:r>
+        <w:rPr>
+          <w:sz w:val="24"/>
+          <w:szCs w:val="24"/>
+        </w:rPr>
         <w:t>a</w:t>
       </w:r>
       <w:proofErr w:type="gramEnd"/>
       <w:r>
-        <w:t xml:space="preserve"> evolução mensal das vendas. Oscilações e picos ao longo do tempo podem indicar efeitos de calendário, campanhas promocionais, disponibilidade de crédito e ciclos econômicos.</w:t>
+        <w:rPr>
+          <w:sz w:val="24"/>
+          <w:szCs w:val="24"/>
+        </w:rPr>
+        <w:t xml:space="preserve"> </w:t>
+      </w:r>
+      <w:proofErr w:type="spellStart"/>
+      <w:r>
+        <w:rPr>
+          <w:sz w:val="24"/>
+          <w:szCs w:val="24"/>
+        </w:rPr>
+        <w:t>evolução</w:t>
+      </w:r>
+      <w:proofErr w:type="spellEnd"/>
+      <w:r>
+        <w:rPr>
+          <w:sz w:val="24"/>
+          <w:szCs w:val="24"/>
+        </w:rPr>
+        <w:t xml:space="preserve"> temporal das </w:t>
+      </w:r>
+      <w:proofErr w:type="spellStart"/>
+      <w:r>
+        <w:rPr>
+          <w:sz w:val="24"/>
+          <w:szCs w:val="24"/>
+        </w:rPr>
+        <w:t>vendas</w:t>
+      </w:r>
+      <w:proofErr w:type="spellEnd"/>
+      <w:r>
+        <w:rPr>
+          <w:sz w:val="24"/>
+          <w:szCs w:val="24"/>
+        </w:rPr>
+        <w:t>.</w:t>
       </w:r>
     </w:p>
     <w:p>
@@ -150,6 +480,7 @@
     </w:p>
     <w:p>
       <w:pPr>
+        <w:spacing w:after="0"/>
         <w:jc w:val="both"/>
       </w:pPr>
     </w:p>
@@ -157,24 +488,48 @@
       <w:pPr>
         <w:ind w:firstLine="720"/>
         <w:jc w:val="both"/>
+        <w:rPr>
+          <w:sz w:val="24"/>
+          <w:szCs w:val="24"/>
+        </w:rPr>
       </w:pPr>
       <w:r>
+        <w:rPr>
+          <w:sz w:val="24"/>
+          <w:szCs w:val="24"/>
+        </w:rPr>
         <w:t xml:space="preserve">A </w:t>
       </w:r>
       <w:proofErr w:type="spellStart"/>
       <w:r>
+        <w:rPr>
+          <w:sz w:val="24"/>
+          <w:szCs w:val="24"/>
+        </w:rPr>
         <w:t>decomposição</w:t>
       </w:r>
       <w:proofErr w:type="spellEnd"/>
       <w:r>
+        <w:rPr>
+          <w:sz w:val="24"/>
+          <w:szCs w:val="24"/>
+        </w:rPr>
         <w:t xml:space="preserve"> da </w:t>
       </w:r>
       <w:proofErr w:type="spellStart"/>
       <w:r>
+        <w:rPr>
+          <w:sz w:val="24"/>
+          <w:szCs w:val="24"/>
+        </w:rPr>
         <w:t>série</w:t>
       </w:r>
       <w:proofErr w:type="spellEnd"/>
       <w:r>
+        <w:rPr>
+          <w:sz w:val="24"/>
+          <w:szCs w:val="24"/>
+        </w:rPr>
         <w:t xml:space="preserve"> de vendas permite separar a tendência de longo prazo, o componente sazonal (padrões que se repetem ao longo do ano) e o componente irregular (ruído). Observamos evidências de sazonalidade com frequência anual (12 meses), além de flutuações de tendência.</w:t>
       </w:r>
     </w:p>
@@ -223,6 +578,325 @@
     </w:p>
     <w:p>
       <w:pPr>
+        <w:ind w:firstLine="720"/>
+        <w:rPr>
+          <w:sz w:val="24"/>
+          <w:szCs w:val="24"/>
+        </w:rPr>
+      </w:pPr>
+      <w:proofErr w:type="spellStart"/>
+      <w:r>
+        <w:rPr>
+          <w:sz w:val="24"/>
+          <w:szCs w:val="24"/>
+        </w:rPr>
+        <w:t>há</w:t>
+      </w:r>
+      <w:proofErr w:type="spellEnd"/>
+      <w:r>
+        <w:rPr>
+          <w:sz w:val="24"/>
+          <w:szCs w:val="24"/>
+        </w:rPr>
+        <w:t xml:space="preserve"> </w:t>
+      </w:r>
+      <w:proofErr w:type="spellStart"/>
+      <w:r>
+        <w:rPr>
+          <w:sz w:val="24"/>
+          <w:szCs w:val="24"/>
+        </w:rPr>
+        <w:t>clara</w:t>
+      </w:r>
+      <w:proofErr w:type="spellEnd"/>
+      <w:r>
+        <w:rPr>
+          <w:sz w:val="24"/>
+          <w:szCs w:val="24"/>
+        </w:rPr>
+        <w:t xml:space="preserve"> </w:t>
+      </w:r>
+      <w:proofErr w:type="spellStart"/>
+      <w:r>
+        <w:rPr>
+          <w:b/>
+          <w:bCs/>
+          <w:sz w:val="24"/>
+          <w:szCs w:val="24"/>
+        </w:rPr>
+        <w:t>sazonalidade</w:t>
+      </w:r>
+      <w:proofErr w:type="spellEnd"/>
+      <w:r>
+        <w:rPr>
+          <w:b/>
+          <w:bCs/>
+          <w:sz w:val="24"/>
+          <w:szCs w:val="24"/>
+        </w:rPr>
+        <w:t xml:space="preserve"> </w:t>
+      </w:r>
+      <w:proofErr w:type="spellStart"/>
+      <w:r>
+        <w:rPr>
+          <w:b/>
+          <w:bCs/>
+          <w:sz w:val="24"/>
+          <w:szCs w:val="24"/>
+        </w:rPr>
+        <w:t>anual</w:t>
+      </w:r>
+      <w:proofErr w:type="spellEnd"/>
+      <w:r>
+        <w:rPr>
+          <w:sz w:val="24"/>
+          <w:szCs w:val="24"/>
+        </w:rPr>
+        <w:t xml:space="preserve">, o </w:t>
+      </w:r>
+      <w:proofErr w:type="spellStart"/>
+      <w:r>
+        <w:rPr>
+          <w:sz w:val="24"/>
+          <w:szCs w:val="24"/>
+        </w:rPr>
+        <w:t>que</w:t>
+      </w:r>
+      <w:proofErr w:type="spellEnd"/>
+      <w:r>
+        <w:rPr>
+          <w:sz w:val="24"/>
+          <w:szCs w:val="24"/>
+        </w:rPr>
+        <w:t xml:space="preserve"> indica </w:t>
+      </w:r>
+      <w:proofErr w:type="spellStart"/>
+      <w:r>
+        <w:rPr>
+          <w:sz w:val="24"/>
+          <w:szCs w:val="24"/>
+        </w:rPr>
+        <w:t>que</w:t>
+      </w:r>
+      <w:proofErr w:type="spellEnd"/>
+      <w:r>
+        <w:rPr>
+          <w:sz w:val="24"/>
+          <w:szCs w:val="24"/>
+        </w:rPr>
+        <w:t xml:space="preserve"> as </w:t>
+      </w:r>
+      <w:proofErr w:type="spellStart"/>
+      <w:r>
+        <w:rPr>
+          <w:sz w:val="24"/>
+          <w:szCs w:val="24"/>
+        </w:rPr>
+        <w:t>vendas</w:t>
+      </w:r>
+      <w:proofErr w:type="spellEnd"/>
+      <w:r>
+        <w:rPr>
+          <w:sz w:val="24"/>
+          <w:szCs w:val="24"/>
+        </w:rPr>
+        <w:t xml:space="preserve"> se </w:t>
+      </w:r>
+      <w:proofErr w:type="spellStart"/>
+      <w:r>
+        <w:rPr>
+          <w:sz w:val="24"/>
+          <w:szCs w:val="24"/>
+        </w:rPr>
+        <w:t>repetem</w:t>
+      </w:r>
+      <w:proofErr w:type="spellEnd"/>
+      <w:r>
+        <w:rPr>
+          <w:sz w:val="24"/>
+          <w:szCs w:val="24"/>
+        </w:rPr>
+        <w:t xml:space="preserve"> </w:t>
+      </w:r>
+      <w:proofErr w:type="spellStart"/>
+      <w:r>
+        <w:rPr>
+          <w:sz w:val="24"/>
+          <w:szCs w:val="24"/>
+        </w:rPr>
+        <w:t>em</w:t>
+      </w:r>
+      <w:proofErr w:type="spellEnd"/>
+      <w:r>
+        <w:rPr>
+          <w:sz w:val="24"/>
+          <w:szCs w:val="24"/>
+        </w:rPr>
+        <w:t xml:space="preserve"> </w:t>
+      </w:r>
+      <w:proofErr w:type="spellStart"/>
+      <w:r>
+        <w:rPr>
+          <w:sz w:val="24"/>
+          <w:szCs w:val="24"/>
+        </w:rPr>
+        <w:t>ciclos</w:t>
+      </w:r>
+      <w:proofErr w:type="spellEnd"/>
+      <w:r>
+        <w:rPr>
+          <w:sz w:val="24"/>
+          <w:szCs w:val="24"/>
+        </w:rPr>
+        <w:t xml:space="preserve"> </w:t>
+      </w:r>
+      <w:proofErr w:type="spellStart"/>
+      <w:r>
+        <w:rPr>
+          <w:sz w:val="24"/>
+          <w:szCs w:val="24"/>
+        </w:rPr>
+        <w:t>previsíveis</w:t>
+      </w:r>
+      <w:proofErr w:type="spellEnd"/>
+      <w:r>
+        <w:rPr>
+          <w:sz w:val="24"/>
+          <w:szCs w:val="24"/>
+        </w:rPr>
+        <w:t xml:space="preserve">, </w:t>
+      </w:r>
+      <w:proofErr w:type="spellStart"/>
+      <w:r>
+        <w:rPr>
+          <w:sz w:val="24"/>
+          <w:szCs w:val="24"/>
+        </w:rPr>
+        <w:t>provavelmente</w:t>
+      </w:r>
+      <w:proofErr w:type="spellEnd"/>
+      <w:r>
+        <w:rPr>
+          <w:sz w:val="24"/>
+          <w:szCs w:val="24"/>
+        </w:rPr>
+        <w:t xml:space="preserve"> </w:t>
+      </w:r>
+      <w:proofErr w:type="spellStart"/>
+      <w:r>
+        <w:rPr>
+          <w:sz w:val="24"/>
+          <w:szCs w:val="24"/>
+        </w:rPr>
+        <w:t>relacionados</w:t>
+      </w:r>
+      <w:proofErr w:type="spellEnd"/>
+      <w:r>
+        <w:rPr>
+          <w:sz w:val="24"/>
+          <w:szCs w:val="24"/>
+        </w:rPr>
+        <w:t xml:space="preserve"> a </w:t>
+      </w:r>
+      <w:proofErr w:type="spellStart"/>
+      <w:r>
+        <w:rPr>
+          <w:sz w:val="24"/>
+          <w:szCs w:val="24"/>
+        </w:rPr>
+        <w:t>períodos</w:t>
+      </w:r>
+      <w:proofErr w:type="spellEnd"/>
+      <w:r>
+        <w:rPr>
+          <w:sz w:val="24"/>
+          <w:szCs w:val="24"/>
+        </w:rPr>
+        <w:t xml:space="preserve"> de </w:t>
+      </w:r>
+      <w:proofErr w:type="spellStart"/>
+      <w:r>
+        <w:rPr>
+          <w:sz w:val="24"/>
+          <w:szCs w:val="24"/>
+        </w:rPr>
+        <w:t>maior</w:t>
+      </w:r>
+      <w:proofErr w:type="spellEnd"/>
+      <w:r>
+        <w:rPr>
+          <w:sz w:val="24"/>
+          <w:szCs w:val="24"/>
+        </w:rPr>
+        <w:t xml:space="preserve"> </w:t>
+      </w:r>
+      <w:proofErr w:type="spellStart"/>
+      <w:r>
+        <w:rPr>
+          <w:sz w:val="24"/>
+          <w:szCs w:val="24"/>
+        </w:rPr>
+        <w:t>consumo</w:t>
+      </w:r>
+      <w:proofErr w:type="spellEnd"/>
+      <w:r>
+        <w:rPr>
+          <w:sz w:val="24"/>
+          <w:szCs w:val="24"/>
+        </w:rPr>
+        <w:t xml:space="preserve"> (ex.: final de </w:t>
+      </w:r>
+      <w:proofErr w:type="spellStart"/>
+      <w:r>
+        <w:rPr>
+          <w:sz w:val="24"/>
+          <w:szCs w:val="24"/>
+        </w:rPr>
+        <w:t>ano</w:t>
+      </w:r>
+      <w:proofErr w:type="spellEnd"/>
+      <w:r>
+        <w:rPr>
+          <w:sz w:val="24"/>
+          <w:szCs w:val="24"/>
+        </w:rPr>
+        <w:t xml:space="preserve">, </w:t>
+      </w:r>
+      <w:proofErr w:type="spellStart"/>
+      <w:r>
+        <w:rPr>
+          <w:sz w:val="24"/>
+          <w:szCs w:val="24"/>
+        </w:rPr>
+        <w:t>datas</w:t>
+      </w:r>
+      <w:proofErr w:type="spellEnd"/>
+      <w:r>
+        <w:rPr>
+          <w:sz w:val="24"/>
+          <w:szCs w:val="24"/>
+        </w:rPr>
+        <w:t xml:space="preserve"> </w:t>
+      </w:r>
+      <w:proofErr w:type="spellStart"/>
+      <w:r>
+        <w:rPr>
+          <w:sz w:val="24"/>
+          <w:szCs w:val="24"/>
+        </w:rPr>
+        <w:t>comerciais</w:t>
+      </w:r>
+      <w:proofErr w:type="spellEnd"/>
+      <w:r>
+        <w:rPr>
+          <w:sz w:val="24"/>
+          <w:szCs w:val="24"/>
+        </w:rPr>
+        <w:t>, etc.)</w:t>
+      </w:r>
+    </w:p>
+    <w:p>
+      <w:pPr>
         <w:pStyle w:val="Ttulo1"/>
       </w:pPr>
       <w:r>
@@ -232,34 +906,68 @@
         <w:t>3. Autocorrelação e Autocorrelação Parcial</w:t>
       </w:r>
     </w:p>
-    <w:p/>
+    <w:p>
+      <w:pPr>
+        <w:spacing w:after="0"/>
+        <w:ind w:firstLine="720"/>
+        <w:jc w:val="both"/>
+        <w:rPr>
+          <w:sz w:val="24"/>
+          <w:szCs w:val="24"/>
+        </w:rPr>
+      </w:pPr>
+    </w:p>
     <w:p>
       <w:pPr>
         <w:ind w:firstLine="720"/>
         <w:jc w:val="both"/>
+        <w:rPr>
+          <w:sz w:val="24"/>
+          <w:szCs w:val="24"/>
+        </w:rPr>
       </w:pPr>
       <w:proofErr w:type="spellStart"/>
       <w:r>
+        <w:rPr>
+          <w:sz w:val="24"/>
+          <w:szCs w:val="24"/>
+        </w:rPr>
         <w:t>Os</w:t>
       </w:r>
       <w:proofErr w:type="spellEnd"/>
       <w:r>
+        <w:rPr>
+          <w:sz w:val="24"/>
+          <w:szCs w:val="24"/>
+        </w:rPr>
         <w:t xml:space="preserve"> </w:t>
       </w:r>
       <w:proofErr w:type="spellStart"/>
       <w:r>
+        <w:rPr>
+          <w:sz w:val="24"/>
+          <w:szCs w:val="24"/>
+        </w:rPr>
         <w:t>gráficos</w:t>
       </w:r>
       <w:proofErr w:type="spellEnd"/>
       <w:r>
+        <w:rPr>
+          <w:sz w:val="24"/>
+          <w:szCs w:val="24"/>
+        </w:rPr>
         <w:t xml:space="preserve"> ACF e PACF indicam dependência temporal nas vendas. Autocorrelações significativas em lags múltiplos de 12 sugerem sazonalidade anual. A PACF com quedas acentuadas nos primeiros lags aponta persistência de curto prazo, o que é consistente com séries de demanda que sofrem inércia entre meses consecutivos.</w:t>
       </w:r>
     </w:p>
     <w:p>
+      <w:pPr>
+        <w:spacing w:after="0"/>
+      </w:pPr>
       <w:r>
         <w:rPr>
           <w:noProof/>
         </w:rPr>
+        <w:lastRenderedPageBreak/>
         <w:drawing>
           <wp:inline distT="0" distB="0" distL="0" distR="0" wp14:anchorId="42D1E983" wp14:editId="09F82A79">
             <wp:extent cx="5486400" cy="1828800"/>
@@ -299,6 +1007,179 @@
     </w:p>
     <w:p>
       <w:pPr>
+        <w:rPr>
+          <w:lang w:val="pt-BR"/>
+        </w:rPr>
+      </w:pPr>
+      <w:r>
+        <w:rPr>
+          <w:lang w:val="pt-BR"/>
+        </w:rPr>
+        <w:t>Autocorrelação (ACF e PACF)</w:t>
+      </w:r>
+    </w:p>
+    <w:p>
+      <w:pPr>
+        <w:numPr>
+          <w:ilvl w:val="0"/>
+          <w:numId w:val="10"/>
+        </w:numPr>
+        <w:tabs>
+          <w:tab w:val="clear" w:pos="360"/>
+          <w:tab w:val="num" w:pos="720"/>
+        </w:tabs>
+        <w:rPr>
+          <w:lang w:val="pt-BR"/>
+        </w:rPr>
+      </w:pPr>
+      <w:r>
+        <w:rPr>
+          <w:b/>
+          <w:bCs/>
+          <w:lang w:val="pt-BR"/>
+        </w:rPr>
+        <w:t>ACF</w:t>
+      </w:r>
+      <w:r>
+        <w:rPr>
+          <w:b/>
+          <w:bCs/>
+          <w:lang w:val="pt-BR"/>
+        </w:rPr>
+        <w:t>:</w:t>
+      </w:r>
+      <w:r>
+        <w:rPr>
+          <w:lang w:val="pt-BR"/>
+        </w:rPr>
+        <w:t xml:space="preserve"> apresenta picos significativos nos </w:t>
+      </w:r>
+      <w:proofErr w:type="spellStart"/>
+      <w:r>
+        <w:rPr>
+          <w:lang w:val="pt-BR"/>
+        </w:rPr>
+        <w:t>lags</w:t>
+      </w:r>
+      <w:proofErr w:type="spellEnd"/>
+      <w:r>
+        <w:rPr>
+          <w:lang w:val="pt-BR"/>
+        </w:rPr>
+        <w:t xml:space="preserve"> múltiplos de 12</w:t>
+      </w:r>
+      <w:r>
+        <w:rPr>
+          <w:lang w:val="pt-BR"/>
+        </w:rPr>
+        <w:t>(</w:t>
+      </w:r>
+      <w:r>
+        <w:rPr>
+          <w:lang w:val="pt-BR"/>
+        </w:rPr>
+        <w:t>confirma periodicidade anual</w:t>
+      </w:r>
+      <w:r>
+        <w:rPr>
+          <w:lang w:val="pt-BR"/>
+        </w:rPr>
+        <w:t>)</w:t>
+      </w:r>
+      <w:r>
+        <w:rPr>
+          <w:lang w:val="pt-BR"/>
+        </w:rPr>
+        <w:t>.</w:t>
+      </w:r>
+    </w:p>
+    <w:p>
+      <w:pPr>
+        <w:numPr>
+          <w:ilvl w:val="0"/>
+          <w:numId w:val="10"/>
+        </w:numPr>
+        <w:tabs>
+          <w:tab w:val="clear" w:pos="360"/>
+          <w:tab w:val="num" w:pos="720"/>
+        </w:tabs>
+        <w:rPr>
+          <w:lang w:val="pt-BR"/>
+        </w:rPr>
+      </w:pPr>
+      <w:r>
+        <w:rPr>
+          <w:b/>
+          <w:bCs/>
+          <w:lang w:val="pt-BR"/>
+        </w:rPr>
+        <w:t>PACF</w:t>
+      </w:r>
+      <w:r>
+        <w:rPr>
+          <w:b/>
+          <w:bCs/>
+          <w:lang w:val="pt-BR"/>
+        </w:rPr>
+        <w:t>:</w:t>
+      </w:r>
+      <w:r>
+        <w:rPr>
+          <w:lang w:val="pt-BR"/>
+        </w:rPr>
+        <w:t xml:space="preserve"> mostra autocorrelação forte nos primeiros </w:t>
+      </w:r>
+      <w:proofErr w:type="spellStart"/>
+      <w:r>
+        <w:rPr>
+          <w:lang w:val="pt-BR"/>
+        </w:rPr>
+        <w:t>lags</w:t>
+      </w:r>
+      <w:proofErr w:type="spellEnd"/>
+      <w:r>
+        <w:rPr>
+          <w:lang w:val="pt-BR"/>
+        </w:rPr>
+        <w:t xml:space="preserve"> (1 a 2 meses), sugerindo </w:t>
+      </w:r>
+      <w:r>
+        <w:rPr>
+          <w:b/>
+          <w:bCs/>
+          <w:lang w:val="pt-BR"/>
+        </w:rPr>
+        <w:t>persistência de curto prazo</w:t>
+      </w:r>
+      <w:r>
+        <w:rPr>
+          <w:lang w:val="pt-BR"/>
+        </w:rPr>
+        <w:t xml:space="preserve"> — as vendas de um mês influenciam as do seguinte.</w:t>
+      </w:r>
+    </w:p>
+    <w:p>
+      <w:pPr>
+        <w:spacing w:after="0" w:line="240" w:lineRule="auto"/>
+        <w:rPr>
+          <w:lang w:val="pt-BR"/>
+        </w:rPr>
+      </w:pPr>
+      <w:r>
+        <w:rPr>
+          <w:lang w:val="pt-BR"/>
+        </w:rPr>
+        <w:t>A</w:t>
+      </w:r>
+      <w:r>
+        <w:rPr>
+          <w:lang w:val="pt-BR"/>
+        </w:rPr>
+        <w:t xml:space="preserve"> série apresenta dependência temporal e comportamento sazonal estável.</w:t>
+      </w:r>
+    </w:p>
+    <w:p>
+      <w:pPr>
         <w:pStyle w:val="Ttulo1"/>
         <w:rPr>
           <w:color w:val="auto"/>
@@ -308,70 +1189,171 @@
         <w:rPr>
           <w:color w:val="auto"/>
         </w:rPr>
-        <w:lastRenderedPageBreak/>
         <w:t>4. Correlações com Variáveis Socioeconômicas</w:t>
       </w:r>
     </w:p>
     <w:p>
       <w:pPr>
         <w:spacing w:after="0"/>
+        <w:ind w:firstLine="720"/>
         <w:jc w:val="both"/>
+        <w:rPr>
+          <w:sz w:val="24"/>
+          <w:szCs w:val="24"/>
+        </w:rPr>
       </w:pPr>
     </w:p>
     <w:p>
       <w:pPr>
         <w:ind w:firstLine="720"/>
         <w:jc w:val="both"/>
+        <w:rPr>
+          <w:sz w:val="24"/>
+          <w:szCs w:val="24"/>
+        </w:rPr>
       </w:pPr>
-      <w:r>
-        <w:t xml:space="preserve">A </w:t>
-      </w:r>
       <w:proofErr w:type="spellStart"/>
       <w:r>
-        <w:t>tabela</w:t>
+        <w:rPr>
+          <w:sz w:val="24"/>
+          <w:szCs w:val="24"/>
+        </w:rPr>
+        <w:t>Correlação</w:t>
       </w:r>
       <w:proofErr w:type="spellEnd"/>
       <w:r>
+        <w:rPr>
+          <w:sz w:val="24"/>
+          <w:szCs w:val="24"/>
+        </w:rPr>
         <w:t xml:space="preserve"> </w:t>
       </w:r>
       <w:proofErr w:type="spellStart"/>
       <w:r>
-        <w:t>abaixo</w:t>
+        <w:rPr>
+          <w:sz w:val="24"/>
+          <w:szCs w:val="24"/>
+        </w:rPr>
+        <w:t>positiva</w:t>
       </w:r>
       <w:proofErr w:type="spellEnd"/>
       <w:r>
+        <w:rPr>
+          <w:sz w:val="24"/>
+          <w:szCs w:val="24"/>
+        </w:rPr>
         <w:t xml:space="preserve"> </w:t>
       </w:r>
       <w:proofErr w:type="spellStart"/>
       <w:r>
-        <w:t>apresenta</w:t>
+        <w:rPr>
+          <w:sz w:val="24"/>
+          <w:szCs w:val="24"/>
+        </w:rPr>
+        <w:t>sugere</w:t>
       </w:r>
       <w:proofErr w:type="spellEnd"/>
       <w:r>
-        <w:t xml:space="preserve"> as variáveis com maior correlação de Pearson com a quantidade vendida. Correlação positiva sugere que a variável tende a crescer quando as vendas crescem; correlação negativa sugere o oposto. Ressalta-se que correlação não implica causalidade; interpretações devem considerar o contexto econômico e </w:t>
+        <w:rPr>
+          <w:sz w:val="24"/>
+          <w:szCs w:val="24"/>
+        </w:rPr>
+        <w:t xml:space="preserve"> </w:t>
       </w:r>
       <w:proofErr w:type="spellStart"/>
       <w:r>
+        <w:rPr>
+          <w:sz w:val="24"/>
+          <w:szCs w:val="24"/>
+        </w:rPr>
+        <w:t>que</w:t>
+      </w:r>
+      <w:proofErr w:type="spellEnd"/>
+      <w:r>
+        <w:rPr>
+          <w:sz w:val="24"/>
+          <w:szCs w:val="24"/>
+        </w:rPr>
+        <w:t xml:space="preserve"> a variável tende a crescer quando as vendas crescem; correlação negativa sugere o oposto. Ressalta-se que correlação não implica causalidade; interpretações devem considerar o </w:t>
+      </w:r>
+      <w:proofErr w:type="spellStart"/>
+      <w:r>
+        <w:rPr>
+          <w:sz w:val="24"/>
+          <w:szCs w:val="24"/>
+        </w:rPr>
+        <w:t>contexto</w:t>
+      </w:r>
+      <w:proofErr w:type="spellEnd"/>
+      <w:r>
+        <w:rPr>
+          <w:sz w:val="24"/>
+          <w:szCs w:val="24"/>
+        </w:rPr>
+        <w:t xml:space="preserve"> </w:t>
+      </w:r>
+      <w:proofErr w:type="spellStart"/>
+      <w:r>
+        <w:rPr>
+          <w:sz w:val="24"/>
+          <w:szCs w:val="24"/>
+        </w:rPr>
+        <w:t>econômico</w:t>
+      </w:r>
+      <w:proofErr w:type="spellEnd"/>
+      <w:r>
+        <w:rPr>
+          <w:sz w:val="24"/>
+          <w:szCs w:val="24"/>
+        </w:rPr>
+        <w:t xml:space="preserve"> e </w:t>
+      </w:r>
+      <w:proofErr w:type="spellStart"/>
+      <w:r>
+        <w:rPr>
+          <w:sz w:val="24"/>
+          <w:szCs w:val="24"/>
+        </w:rPr>
         <w:t>possíveis</w:t>
       </w:r>
       <w:proofErr w:type="spellEnd"/>
       <w:r>
+        <w:rPr>
+          <w:sz w:val="24"/>
+          <w:szCs w:val="24"/>
+        </w:rPr>
         <w:t xml:space="preserve"> </w:t>
       </w:r>
       <w:proofErr w:type="spellStart"/>
       <w:r>
+        <w:rPr>
+          <w:sz w:val="24"/>
+          <w:szCs w:val="24"/>
+        </w:rPr>
         <w:t>defasagens</w:t>
       </w:r>
       <w:proofErr w:type="spellEnd"/>
       <w:r>
+        <w:rPr>
+          <w:sz w:val="24"/>
+          <w:szCs w:val="24"/>
+        </w:rPr>
         <w:t xml:space="preserve"> </w:t>
       </w:r>
       <w:proofErr w:type="spellStart"/>
       <w:r>
+        <w:rPr>
+          <w:sz w:val="24"/>
+          <w:szCs w:val="24"/>
+        </w:rPr>
         <w:t>temporais</w:t>
       </w:r>
       <w:proofErr w:type="spellEnd"/>
       <w:r>
+        <w:rPr>
+          <w:sz w:val="24"/>
+          <w:szCs w:val="24"/>
+        </w:rPr>
         <w:t>.</w:t>
       </w:r>
     </w:p>
@@ -384,10 +1366,10 @@
           <w:noProof/>
         </w:rPr>
         <w:drawing>
-          <wp:inline distT="0" distB="0" distL="0" distR="0" wp14:anchorId="2BF8486C" wp14:editId="131649E3">
-            <wp:extent cx="6010275" cy="6460350"/>
-            <wp:effectExtent l="0" t="0" r="635" b="6985"/>
-            <wp:docPr id="1805184948" name="Imagem 1" descr="Interface gráfica do usuário&#10;&#10;O conteúdo gerado por IA pode estar incorreto."/>
+          <wp:inline distT="0" distB="0" distL="0" distR="0" wp14:anchorId="600527BA" wp14:editId="5B11346B">
+            <wp:extent cx="5486400" cy="3173095"/>
+            <wp:effectExtent l="0" t="0" r="0" b="0"/>
+            <wp:docPr id="42758802" name="Imagem 1" descr="Tabela&#10;&#10;O conteúdo gerado por IA pode estar incorreto."/>
             <wp:cNvGraphicFramePr>
               <a:graphicFrameLocks xmlns:a="http://schemas.openxmlformats.org/drawingml/2006/main" noChangeAspect="1"/>
             </wp:cNvGraphicFramePr>
@@ -395,7 +1377,7 @@
               <a:graphicData uri="http://schemas.openxmlformats.org/drawingml/2006/picture">
                 <pic:pic xmlns:pic="http://schemas.openxmlformats.org/drawingml/2006/picture">
                   <pic:nvPicPr>
-                    <pic:cNvPr id="1805184948" name="Imagem 1" descr="Interface gráfica do usuário&#10;&#10;O conteúdo gerado por IA pode estar incorreto."/>
+                    <pic:cNvPr id="42758802" name="Imagem 1" descr="Tabela&#10;&#10;O conteúdo gerado por IA pode estar incorreto."/>
                     <pic:cNvPicPr/>
                   </pic:nvPicPr>
                   <pic:blipFill>
@@ -407,7 +1389,7 @@
                   <pic:spPr>
                     <a:xfrm>
                       <a:off x="0" y="0"/>
-                      <a:ext cx="6010275" cy="6460350"/>
+                      <a:ext cx="5486400" cy="3173095"/>
                     </a:xfrm>
                     <a:prstGeom prst="rect">
                       <a:avLst/>
@@ -420,97 +1402,473 @@
         </w:drawing>
       </w:r>
     </w:p>
-    <w:p/>
+    <w:p>
+      <w:pPr>
+        <w:pStyle w:val="Ttulo1"/>
+        <w:rPr>
+          <w:color w:val="auto"/>
+        </w:rPr>
+      </w:pPr>
+      <w:r>
+        <w:rPr>
+          <w:color w:val="auto"/>
+        </w:rPr>
+        <w:lastRenderedPageBreak/>
+        <w:t xml:space="preserve">5. Teste de </w:t>
+      </w:r>
+      <w:proofErr w:type="spellStart"/>
+      <w:r>
+        <w:rPr>
+          <w:color w:val="auto"/>
+        </w:rPr>
+        <w:t>Causalidade</w:t>
+      </w:r>
+      <w:proofErr w:type="spellEnd"/>
+      <w:r>
+        <w:rPr>
+          <w:color w:val="auto"/>
+        </w:rPr>
+        <w:t xml:space="preserve"> de Granger</w:t>
+      </w:r>
+    </w:p>
+    <w:p>
+      <w:pPr>
+        <w:ind w:firstLine="720"/>
+        <w:rPr>
+          <w:sz w:val="24"/>
+          <w:szCs w:val="24"/>
+        </w:rPr>
+      </w:pPr>
+    </w:p>
+    <w:p>
+      <w:pPr>
+        <w:ind w:firstLine="720"/>
+        <w:jc w:val="both"/>
+        <w:rPr>
+          <w:sz w:val="24"/>
+          <w:szCs w:val="24"/>
+        </w:rPr>
+      </w:pPr>
+      <w:proofErr w:type="spellStart"/>
+      <w:r>
+        <w:rPr>
+          <w:sz w:val="24"/>
+          <w:szCs w:val="24"/>
+        </w:rPr>
+        <w:t>Foram</w:t>
+      </w:r>
+      <w:proofErr w:type="spellEnd"/>
+      <w:r>
+        <w:rPr>
+          <w:sz w:val="24"/>
+          <w:szCs w:val="24"/>
+        </w:rPr>
+        <w:t xml:space="preserve"> </w:t>
+      </w:r>
+      <w:proofErr w:type="spellStart"/>
+      <w:r>
+        <w:rPr>
+          <w:sz w:val="24"/>
+          <w:szCs w:val="24"/>
+        </w:rPr>
+        <w:t>avaliadas</w:t>
+      </w:r>
+      <w:proofErr w:type="spellEnd"/>
+      <w:r>
+        <w:rPr>
+          <w:sz w:val="24"/>
+          <w:szCs w:val="24"/>
+        </w:rPr>
+        <w:t xml:space="preserve"> </w:t>
+      </w:r>
+      <w:proofErr w:type="spellStart"/>
+      <w:r>
+        <w:rPr>
+          <w:sz w:val="24"/>
+          <w:szCs w:val="24"/>
+        </w:rPr>
+        <w:t>todas</w:t>
+      </w:r>
+      <w:proofErr w:type="spellEnd"/>
+      <w:r>
+        <w:rPr>
+          <w:sz w:val="24"/>
+          <w:szCs w:val="24"/>
+        </w:rPr>
+        <w:t xml:space="preserve"> as </w:t>
+      </w:r>
+      <w:proofErr w:type="spellStart"/>
+      <w:r>
+        <w:rPr>
+          <w:sz w:val="24"/>
+          <w:szCs w:val="24"/>
+        </w:rPr>
+        <w:t>variáveis</w:t>
+      </w:r>
+      <w:proofErr w:type="spellEnd"/>
+      <w:r>
+        <w:rPr>
+          <w:sz w:val="24"/>
+          <w:szCs w:val="24"/>
+        </w:rPr>
+        <w:t xml:space="preserve"> </w:t>
+      </w:r>
+      <w:proofErr w:type="spellStart"/>
+      <w:r>
+        <w:rPr>
+          <w:sz w:val="24"/>
+          <w:szCs w:val="24"/>
+        </w:rPr>
+        <w:t>relevantes</w:t>
+      </w:r>
+      <w:proofErr w:type="spellEnd"/>
+      <w:r>
+        <w:rPr>
+          <w:sz w:val="24"/>
+          <w:szCs w:val="24"/>
+        </w:rPr>
+        <w:t xml:space="preserve"> </w:t>
+      </w:r>
+      <w:r>
+        <w:rPr>
+          <w:sz w:val="24"/>
+          <w:szCs w:val="24"/>
+        </w:rPr>
+        <w:t>(</w:t>
+      </w:r>
+      <w:proofErr w:type="spellStart"/>
+      <w:r>
+        <w:rPr>
+          <w:sz w:val="24"/>
+          <w:szCs w:val="24"/>
+        </w:rPr>
+        <w:t>correlação</w:t>
+      </w:r>
+      <w:proofErr w:type="spellEnd"/>
+      <w:r>
+        <w:rPr>
+          <w:sz w:val="24"/>
+          <w:szCs w:val="24"/>
+        </w:rPr>
+        <w:t xml:space="preserve"> &gt; 0,4) q</w:t>
+      </w:r>
+      <w:proofErr w:type="spellStart"/>
+      <w:r>
+        <w:rPr>
+          <w:sz w:val="24"/>
+          <w:szCs w:val="24"/>
+        </w:rPr>
+        <w:t>uanto</w:t>
+      </w:r>
+      <w:proofErr w:type="spellEnd"/>
+      <w:r>
+        <w:rPr>
+          <w:sz w:val="24"/>
+          <w:szCs w:val="24"/>
+        </w:rPr>
+        <w:t xml:space="preserve"> à </w:t>
+      </w:r>
+      <w:proofErr w:type="spellStart"/>
+      <w:r>
+        <w:rPr>
+          <w:b/>
+          <w:bCs/>
+          <w:sz w:val="24"/>
+          <w:szCs w:val="24"/>
+        </w:rPr>
+        <w:t>capacidade</w:t>
+      </w:r>
+      <w:proofErr w:type="spellEnd"/>
+      <w:r>
+        <w:rPr>
+          <w:b/>
+          <w:bCs/>
+          <w:sz w:val="24"/>
+          <w:szCs w:val="24"/>
+        </w:rPr>
+        <w:t xml:space="preserve"> de </w:t>
+      </w:r>
+      <w:proofErr w:type="spellStart"/>
+      <w:r>
+        <w:rPr>
+          <w:b/>
+          <w:bCs/>
+          <w:sz w:val="24"/>
+          <w:szCs w:val="24"/>
+        </w:rPr>
+        <w:t>prever</w:t>
+      </w:r>
+      <w:proofErr w:type="spellEnd"/>
+      <w:r>
+        <w:rPr>
+          <w:b/>
+          <w:bCs/>
+          <w:sz w:val="24"/>
+          <w:szCs w:val="24"/>
+        </w:rPr>
+        <w:t xml:space="preserve"> (</w:t>
+      </w:r>
+      <w:proofErr w:type="spellStart"/>
+      <w:r>
+        <w:rPr>
+          <w:b/>
+          <w:bCs/>
+          <w:sz w:val="24"/>
+          <w:szCs w:val="24"/>
+        </w:rPr>
+        <w:t>causar</w:t>
+      </w:r>
+      <w:proofErr w:type="spellEnd"/>
+      <w:r>
+        <w:rPr>
+          <w:b/>
+          <w:bCs/>
+          <w:sz w:val="24"/>
+          <w:szCs w:val="24"/>
+        </w:rPr>
+        <w:t xml:space="preserve">) </w:t>
+      </w:r>
+      <w:proofErr w:type="spellStart"/>
+      <w:r>
+        <w:rPr>
+          <w:b/>
+          <w:bCs/>
+          <w:sz w:val="24"/>
+          <w:szCs w:val="24"/>
+        </w:rPr>
+        <w:t>variações</w:t>
+      </w:r>
+      <w:proofErr w:type="spellEnd"/>
+      <w:r>
+        <w:rPr>
+          <w:b/>
+          <w:bCs/>
+          <w:sz w:val="24"/>
+          <w:szCs w:val="24"/>
+        </w:rPr>
+        <w:t xml:space="preserve"> </w:t>
+      </w:r>
+      <w:proofErr w:type="spellStart"/>
+      <w:r>
+        <w:rPr>
+          <w:b/>
+          <w:bCs/>
+          <w:sz w:val="24"/>
+          <w:szCs w:val="24"/>
+        </w:rPr>
+        <w:t>nas</w:t>
+      </w:r>
+      <w:proofErr w:type="spellEnd"/>
+      <w:r>
+        <w:rPr>
+          <w:b/>
+          <w:bCs/>
+          <w:sz w:val="24"/>
+          <w:szCs w:val="24"/>
+        </w:rPr>
+        <w:t xml:space="preserve"> </w:t>
+      </w:r>
+      <w:proofErr w:type="spellStart"/>
+      <w:r>
+        <w:rPr>
+          <w:b/>
+          <w:bCs/>
+          <w:sz w:val="24"/>
+          <w:szCs w:val="24"/>
+        </w:rPr>
+        <w:t>vendas</w:t>
+      </w:r>
+      <w:proofErr w:type="spellEnd"/>
+      <w:r>
+        <w:rPr>
+          <w:sz w:val="24"/>
+          <w:szCs w:val="24"/>
+        </w:rPr>
+        <w:t xml:space="preserve">, </w:t>
+      </w:r>
+      <w:proofErr w:type="spellStart"/>
+      <w:r>
+        <w:rPr>
+          <w:sz w:val="24"/>
+          <w:szCs w:val="24"/>
+        </w:rPr>
+        <w:t>considerando</w:t>
+      </w:r>
+      <w:proofErr w:type="spellEnd"/>
+      <w:r>
+        <w:rPr>
+          <w:sz w:val="24"/>
+          <w:szCs w:val="24"/>
+        </w:rPr>
+        <w:t xml:space="preserve"> </w:t>
+      </w:r>
+      <w:proofErr w:type="spellStart"/>
+      <w:r>
+        <w:rPr>
+          <w:sz w:val="24"/>
+          <w:szCs w:val="24"/>
+        </w:rPr>
+        <w:t>até</w:t>
+      </w:r>
+      <w:proofErr w:type="spellEnd"/>
+      <w:r>
+        <w:rPr>
+          <w:sz w:val="24"/>
+          <w:szCs w:val="24"/>
+        </w:rPr>
+        <w:t xml:space="preserve"> 6 </w:t>
+      </w:r>
+      <w:proofErr w:type="spellStart"/>
+      <w:r>
+        <w:rPr>
+          <w:sz w:val="24"/>
+          <w:szCs w:val="24"/>
+        </w:rPr>
+        <w:t>defasagens</w:t>
+      </w:r>
+      <w:proofErr w:type="spellEnd"/>
+      <w:r>
+        <w:rPr>
+          <w:sz w:val="24"/>
+          <w:szCs w:val="24"/>
+        </w:rPr>
+        <w:t>.</w:t>
+      </w:r>
+    </w:p>
     <w:tbl>
       <w:tblPr>
-        <w:tblStyle w:val="SimplesTabela2"/>
-        <w:tblW w:w="0" w:type="auto"/>
+        <w:tblStyle w:val="Tabelacomgrade"/>
+        <w:tblW w:w="9606" w:type="dxa"/>
+        <w:tblBorders>
+          <w:left w:val="none" w:sz="0" w:space="0" w:color="auto"/>
+          <w:right w:val="none" w:sz="0" w:space="0" w:color="auto"/>
+          <w:insideH w:val="none" w:sz="0" w:space="0" w:color="auto"/>
+          <w:insideV w:val="none" w:sz="0" w:space="0" w:color="auto"/>
+        </w:tblBorders>
         <w:tblLook w:val="04A0" w:firstRow="1" w:lastRow="0" w:firstColumn="1" w:lastColumn="0" w:noHBand="0" w:noVBand="1"/>
       </w:tblPr>
       <w:tblGrid>
-        <w:gridCol w:w="4320"/>
-        <w:gridCol w:w="4320"/>
+        <w:gridCol w:w="2467"/>
+        <w:gridCol w:w="1185"/>
+        <w:gridCol w:w="992"/>
+        <w:gridCol w:w="4962"/>
       </w:tblGrid>
       <w:tr>
-        <w:trPr>
-          <w:cnfStyle w:val="100000000000" w:firstRow="1" w:lastRow="0" w:firstColumn="0" w:lastColumn="0" w:oddVBand="0" w:evenVBand="0" w:oddHBand="0" w:evenHBand="0" w:firstRowFirstColumn="0" w:firstRowLastColumn="0" w:lastRowFirstColumn="0" w:lastRowLastColumn="0"/>
-        </w:trPr>
         <w:tc>
           <w:tcPr>
-            <w:cnfStyle w:val="001000000000" w:firstRow="0" w:lastRow="0" w:firstColumn="1" w:lastColumn="0" w:oddVBand="0" w:evenVBand="0" w:oddHBand="0" w:evenHBand="0" w:firstRowFirstColumn="0" w:firstRowLastColumn="0" w:lastRowFirstColumn="0" w:lastRowLastColumn="0"/>
-            <w:tcW w:w="4320" w:type="dxa"/>
+            <w:tcW w:w="2467" w:type="dxa"/>
             <w:tcBorders>
+              <w:top w:val="single" w:sz="4" w:space="0" w:color="auto"/>
               <w:bottom w:val="single" w:sz="4" w:space="0" w:color="auto"/>
             </w:tcBorders>
+            <w:hideMark/>
           </w:tcPr>
           <w:p>
+            <w:pPr>
+              <w:rPr>
+                <w:b/>
+                <w:bCs/>
+                <w:lang w:val="pt-BR"/>
+              </w:rPr>
+            </w:pPr>
             <w:r>
+              <w:rPr>
+                <w:b/>
+                <w:bCs/>
+                <w:lang w:val="pt-BR"/>
+              </w:rPr>
               <w:t>Variável</w:t>
             </w:r>
           </w:p>
         </w:tc>
         <w:tc>
           <w:tcPr>
-            <w:tcW w:w="4320" w:type="dxa"/>
+            <w:tcW w:w="1185" w:type="dxa"/>
             <w:tcBorders>
+              <w:top w:val="single" w:sz="4" w:space="0" w:color="auto"/>
               <w:bottom w:val="single" w:sz="4" w:space="0" w:color="auto"/>
             </w:tcBorders>
-          </w:tcPr>
-          <w:p>
-            <w:pPr>
-              <w:jc w:val="center"/>
-              <w:cnfStyle w:val="100000000000" w:firstRow="1" w:lastRow="0" w:firstColumn="0" w:lastColumn="0" w:oddVBand="0" w:evenVBand="0" w:oddHBand="0" w:evenHBand="0" w:firstRowFirstColumn="0" w:firstRowLastColumn="0" w:lastRowFirstColumn="0" w:lastRowLastColumn="0"/>
-            </w:pPr>
-            <w:r>
-              <w:t>Correlação com Vendas</w:t>
-            </w:r>
-          </w:p>
-        </w:tc>
-      </w:tr>
-      <w:tr>
-        <w:trPr>
-          <w:cnfStyle w:val="000000100000" w:firstRow="0" w:lastRow="0" w:firstColumn="0" w:lastColumn="0" w:oddVBand="0" w:evenVBand="0" w:oddHBand="1" w:evenHBand="0" w:firstRowFirstColumn="0" w:firstRowLastColumn="0" w:lastRowFirstColumn="0" w:lastRowLastColumn="0"/>
-        </w:trPr>
-        <w:tc>
-          <w:tcPr>
-            <w:cnfStyle w:val="001000000000" w:firstRow="0" w:lastRow="0" w:firstColumn="1" w:lastColumn="0" w:oddVBand="0" w:evenVBand="0" w:oddHBand="0" w:evenHBand="0" w:firstRowFirstColumn="0" w:firstRowLastColumn="0" w:lastRowFirstColumn="0" w:lastRowLastColumn="0"/>
-            <w:tcW w:w="4320" w:type="dxa"/>
-            <w:tcBorders>
-              <w:top w:val="single" w:sz="4" w:space="0" w:color="auto"/>
-              <w:bottom w:val="nil"/>
-            </w:tcBorders>
+            <w:hideMark/>
           </w:tcPr>
           <w:p>
             <w:pPr>
               <w:rPr>
-                <w:b w:val="0"/>
-                <w:bCs w:val="0"/>
+                <w:b/>
+                <w:bCs/>
+                <w:lang w:val="pt-BR"/>
               </w:rPr>
             </w:pPr>
+            <w:proofErr w:type="spellStart"/>
             <w:r>
               <w:rPr>
-                <w:b w:val="0"/>
-                <w:bCs w:val="0"/>
+                <w:b/>
+                <w:bCs/>
+                <w:lang w:val="pt-BR"/>
               </w:rPr>
-              <w:t>fabri_outros_eletrodomesticos</w:t>
+              <w:t>Lag</w:t>
+            </w:r>
+            <w:proofErr w:type="spellEnd"/>
+            <w:r>
+              <w:rPr>
+                <w:b/>
+                <w:bCs/>
+                <w:lang w:val="pt-BR"/>
+              </w:rPr>
+              <w:t xml:space="preserve"> Ideal</w:t>
             </w:r>
           </w:p>
         </w:tc>
         <w:tc>
           <w:tcPr>
-            <w:tcW w:w="4320" w:type="dxa"/>
+            <w:tcW w:w="992" w:type="dxa"/>
             <w:tcBorders>
               <w:top w:val="single" w:sz="4" w:space="0" w:color="auto"/>
-              <w:bottom w:val="nil"/>
+              <w:bottom w:val="single" w:sz="4" w:space="0" w:color="auto"/>
             </w:tcBorders>
+            <w:hideMark/>
           </w:tcPr>
           <w:p>
             <w:pPr>
-              <w:jc w:val="center"/>
-              <w:cnfStyle w:val="000000100000" w:firstRow="0" w:lastRow="0" w:firstColumn="0" w:lastColumn="0" w:oddVBand="0" w:evenVBand="0" w:oddHBand="1" w:evenHBand="0" w:firstRowFirstColumn="0" w:firstRowLastColumn="0" w:lastRowFirstColumn="0" w:lastRowLastColumn="0"/>
+              <w:rPr>
+                <w:b/>
+                <w:bCs/>
+                <w:lang w:val="pt-BR"/>
+              </w:rPr>
             </w:pPr>
             <w:r>
-              <w:t>0.735</w:t>
+              <w:rPr>
+                <w:b/>
+                <w:bCs/>
+                <w:lang w:val="pt-BR"/>
+              </w:rPr>
+              <w:t>p-valor</w:t>
+            </w:r>
+          </w:p>
+        </w:tc>
+        <w:tc>
+          <w:tcPr>
+            <w:tcW w:w="4962" w:type="dxa"/>
+            <w:tcBorders>
+              <w:top w:val="single" w:sz="4" w:space="0" w:color="auto"/>
+              <w:bottom w:val="single" w:sz="4" w:space="0" w:color="auto"/>
+            </w:tcBorders>
+            <w:hideMark/>
+          </w:tcPr>
+          <w:p>
+            <w:pPr>
+              <w:rPr>
+                <w:b/>
+                <w:bCs/>
+                <w:lang w:val="pt-BR"/>
+              </w:rPr>
+            </w:pPr>
+            <w:r>
+              <w:rPr>
+                <w:b/>
+                <w:bCs/>
+                <w:lang w:val="pt-BR"/>
+              </w:rPr>
+              <w:t>Interpretação</w:t>
             </w:r>
           </w:p>
         </w:tc>
@@ -518,92 +1876,96 @@
       <w:tr>
         <w:tc>
           <w:tcPr>
-            <w:cnfStyle w:val="001000000000" w:firstRow="0" w:lastRow="0" w:firstColumn="1" w:lastColumn="0" w:oddVBand="0" w:evenVBand="0" w:oddHBand="0" w:evenHBand="0" w:firstRowFirstColumn="0" w:firstRowLastColumn="0" w:lastRowFirstColumn="0" w:lastRowLastColumn="0"/>
-            <w:tcW w:w="4320" w:type="dxa"/>
+            <w:tcW w:w="2467" w:type="dxa"/>
             <w:tcBorders>
-              <w:top w:val="nil"/>
-              <w:bottom w:val="nil"/>
+              <w:top w:val="single" w:sz="4" w:space="0" w:color="auto"/>
             </w:tcBorders>
+            <w:vAlign w:val="center"/>
+            <w:hideMark/>
           </w:tcPr>
           <w:p>
             <w:pPr>
               <w:rPr>
-                <w:b w:val="0"/>
-                <w:bCs w:val="0"/>
+                <w:lang w:val="pt-BR"/>
               </w:rPr>
             </w:pPr>
             <w:r>
               <w:rPr>
-                <w:b w:val="0"/>
-                <w:bCs w:val="0"/>
+                <w:lang w:val="pt-BR"/>
               </w:rPr>
-              <w:t>renda_nacional_disponivel_mi</w:t>
+              <w:t>Paridade de Compra / Salário</w:t>
             </w:r>
           </w:p>
         </w:tc>
         <w:tc>
           <w:tcPr>
-            <w:tcW w:w="4320" w:type="dxa"/>
+            <w:tcW w:w="1185" w:type="dxa"/>
             <w:tcBorders>
-              <w:top w:val="nil"/>
-              <w:bottom w:val="nil"/>
+              <w:top w:val="single" w:sz="4" w:space="0" w:color="auto"/>
             </w:tcBorders>
+            <w:vAlign w:val="center"/>
+            <w:hideMark/>
           </w:tcPr>
           <w:p>
             <w:pPr>
               <w:jc w:val="center"/>
-              <w:cnfStyle w:val="000000000000" w:firstRow="0" w:lastRow="0" w:firstColumn="0" w:lastColumn="0" w:oddVBand="0" w:evenVBand="0" w:oddHBand="0" w:evenHBand="0" w:firstRowFirstColumn="0" w:firstRowLastColumn="0" w:lastRowFirstColumn="0" w:lastRowLastColumn="0"/>
-            </w:pPr>
-            <w:r>
-              <w:t>0.712</w:t>
-            </w:r>
-          </w:p>
-        </w:tc>
-      </w:tr>
-      <w:tr>
-        <w:trPr>
-          <w:cnfStyle w:val="000000100000" w:firstRow="0" w:lastRow="0" w:firstColumn="0" w:lastColumn="0" w:oddVBand="0" w:evenVBand="0" w:oddHBand="1" w:evenHBand="0" w:firstRowFirstColumn="0" w:firstRowLastColumn="0" w:lastRowFirstColumn="0" w:lastRowLastColumn="0"/>
-        </w:trPr>
-        <w:tc>
-          <w:tcPr>
-            <w:cnfStyle w:val="001000000000" w:firstRow="0" w:lastRow="0" w:firstColumn="1" w:lastColumn="0" w:oddVBand="0" w:evenVBand="0" w:oddHBand="0" w:evenHBand="0" w:firstRowFirstColumn="0" w:firstRowLastColumn="0" w:lastRowFirstColumn="0" w:lastRowLastColumn="0"/>
-            <w:tcW w:w="4320" w:type="dxa"/>
-            <w:tcBorders>
-              <w:top w:val="nil"/>
-              <w:bottom w:val="nil"/>
-            </w:tcBorders>
-          </w:tcPr>
-          <w:p>
-            <w:pPr>
               <w:rPr>
-                <w:b w:val="0"/>
-                <w:bCs w:val="0"/>
+                <w:lang w:val="pt-BR"/>
               </w:rPr>
             </w:pPr>
             <w:r>
               <w:rPr>
-                <w:b w:val="0"/>
-                <w:bCs w:val="0"/>
+                <w:lang w:val="pt-BR"/>
               </w:rPr>
-              <w:t>fabri_eletrodomesticos</w:t>
+              <w:t>1</w:t>
             </w:r>
           </w:p>
         </w:tc>
         <w:tc>
           <w:tcPr>
-            <w:tcW w:w="4320" w:type="dxa"/>
+            <w:tcW w:w="992" w:type="dxa"/>
             <w:tcBorders>
-              <w:top w:val="nil"/>
-              <w:bottom w:val="nil"/>
+              <w:top w:val="single" w:sz="4" w:space="0" w:color="auto"/>
             </w:tcBorders>
+            <w:vAlign w:val="center"/>
+            <w:hideMark/>
           </w:tcPr>
           <w:p>
             <w:pPr>
               <w:jc w:val="center"/>
-              <w:cnfStyle w:val="000000100000" w:firstRow="0" w:lastRow="0" w:firstColumn="0" w:lastColumn="0" w:oddVBand="0" w:evenVBand="0" w:oddHBand="1" w:evenHBand="0" w:firstRowFirstColumn="0" w:firstRowLastColumn="0" w:lastRowFirstColumn="0" w:lastRowLastColumn="0"/>
+              <w:rPr>
+                <w:lang w:val="pt-BR"/>
+              </w:rPr>
             </w:pPr>
             <w:r>
-              <w:t>0.705</w:t>
+              <w:rPr>
+                <w:lang w:val="pt-BR"/>
+              </w:rPr>
+              <w:t>0.0001</w:t>
+            </w:r>
+          </w:p>
+        </w:tc>
+        <w:tc>
+          <w:tcPr>
+            <w:tcW w:w="4962" w:type="dxa"/>
+            <w:tcBorders>
+              <w:top w:val="single" w:sz="4" w:space="0" w:color="auto"/>
+            </w:tcBorders>
+            <w:vAlign w:val="center"/>
+            <w:hideMark/>
+          </w:tcPr>
+          <w:p>
+            <w:pPr>
+              <w:jc w:val="center"/>
+              <w:rPr>
+                <w:lang w:val="pt-BR"/>
+              </w:rPr>
+            </w:pPr>
+            <w:r>
+              <w:rPr>
+                <w:lang w:val="pt-BR"/>
+              </w:rPr>
+              <w:t>O poder de compra do salário tem efeito imediato (1 mês) sobre as vendas.</w:t>
             </w:r>
           </w:p>
         </w:tc>
@@ -611,92 +1973,84 @@
       <w:tr>
         <w:tc>
           <w:tcPr>
-            <w:cnfStyle w:val="001000000000" w:firstRow="0" w:lastRow="0" w:firstColumn="1" w:lastColumn="0" w:oddVBand="0" w:evenVBand="0" w:oddHBand="0" w:evenHBand="0" w:firstRowFirstColumn="0" w:firstRowLastColumn="0" w:lastRowFirstColumn="0" w:lastRowLastColumn="0"/>
-            <w:tcW w:w="4320" w:type="dxa"/>
-            <w:tcBorders>
-              <w:top w:val="nil"/>
-              <w:bottom w:val="nil"/>
-            </w:tcBorders>
+            <w:tcW w:w="2467" w:type="dxa"/>
+            <w:vAlign w:val="center"/>
+            <w:hideMark/>
           </w:tcPr>
           <w:p>
             <w:pPr>
               <w:rPr>
-                <w:b w:val="0"/>
-                <w:bCs w:val="0"/>
+                <w:lang w:val="pt-BR"/>
               </w:rPr>
             </w:pPr>
             <w:r>
               <w:rPr>
-                <w:b w:val="0"/>
-                <w:bCs w:val="0"/>
+                <w:lang w:val="pt-BR"/>
               </w:rPr>
-              <w:t>concessoes_crédito_milhoes</w:t>
+              <w:t>Construção Imobiliária</w:t>
             </w:r>
           </w:p>
         </w:tc>
         <w:tc>
           <w:tcPr>
-            <w:tcW w:w="4320" w:type="dxa"/>
-            <w:tcBorders>
-              <w:top w:val="nil"/>
-              <w:bottom w:val="nil"/>
-            </w:tcBorders>
+            <w:tcW w:w="1185" w:type="dxa"/>
+            <w:vAlign w:val="center"/>
+            <w:hideMark/>
           </w:tcPr>
           <w:p>
             <w:pPr>
               <w:jc w:val="center"/>
-              <w:cnfStyle w:val="000000000000" w:firstRow="0" w:lastRow="0" w:firstColumn="0" w:lastColumn="0" w:oddVBand="0" w:evenVBand="0" w:oddHBand="0" w:evenHBand="0" w:firstRowFirstColumn="0" w:firstRowLastColumn="0" w:lastRowFirstColumn="0" w:lastRowLastColumn="0"/>
-            </w:pPr>
-            <w:r>
-              <w:t>0.698</w:t>
-            </w:r>
-          </w:p>
-        </w:tc>
-      </w:tr>
-      <w:tr>
-        <w:trPr>
-          <w:cnfStyle w:val="000000100000" w:firstRow="0" w:lastRow="0" w:firstColumn="0" w:lastColumn="0" w:oddVBand="0" w:evenVBand="0" w:oddHBand="1" w:evenHBand="0" w:firstRowFirstColumn="0" w:firstRowLastColumn="0" w:lastRowFirstColumn="0" w:lastRowLastColumn="0"/>
-        </w:trPr>
-        <w:tc>
-          <w:tcPr>
-            <w:cnfStyle w:val="001000000000" w:firstRow="0" w:lastRow="0" w:firstColumn="1" w:lastColumn="0" w:oddVBand="0" w:evenVBand="0" w:oddHBand="0" w:evenHBand="0" w:firstRowFirstColumn="0" w:firstRowLastColumn="0" w:lastRowFirstColumn="0" w:lastRowLastColumn="0"/>
-            <w:tcW w:w="4320" w:type="dxa"/>
-            <w:tcBorders>
-              <w:top w:val="nil"/>
-              <w:bottom w:val="nil"/>
-            </w:tcBorders>
-          </w:tcPr>
-          <w:p>
-            <w:pPr>
               <w:rPr>
-                <w:b w:val="0"/>
-                <w:bCs w:val="0"/>
+                <w:lang w:val="pt-BR"/>
               </w:rPr>
             </w:pPr>
             <w:r>
               <w:rPr>
-                <w:b w:val="0"/>
-                <w:bCs w:val="0"/>
+                <w:lang w:val="pt-BR"/>
               </w:rPr>
-              <w:t>contrucao_imobiliaria</w:t>
+              <w:t>1</w:t>
             </w:r>
           </w:p>
         </w:tc>
         <w:tc>
           <w:tcPr>
-            <w:tcW w:w="4320" w:type="dxa"/>
-            <w:tcBorders>
-              <w:top w:val="nil"/>
-              <w:bottom w:val="nil"/>
-            </w:tcBorders>
+            <w:tcW w:w="992" w:type="dxa"/>
+            <w:vAlign w:val="center"/>
+            <w:hideMark/>
           </w:tcPr>
           <w:p>
             <w:pPr>
               <w:jc w:val="center"/>
-              <w:cnfStyle w:val="000000100000" w:firstRow="0" w:lastRow="0" w:firstColumn="0" w:lastColumn="0" w:oddVBand="0" w:evenVBand="0" w:oddHBand="1" w:evenHBand="0" w:firstRowFirstColumn="0" w:firstRowLastColumn="0" w:lastRowFirstColumn="0" w:lastRowLastColumn="0"/>
+              <w:rPr>
+                <w:lang w:val="pt-BR"/>
+              </w:rPr>
             </w:pPr>
             <w:r>
-              <w:t>0.685</w:t>
+              <w:rPr>
+                <w:lang w:val="pt-BR"/>
+              </w:rPr>
+              <w:t>0.0002</w:t>
+            </w:r>
+          </w:p>
+        </w:tc>
+        <w:tc>
+          <w:tcPr>
+            <w:tcW w:w="4962" w:type="dxa"/>
+            <w:vAlign w:val="center"/>
+            <w:hideMark/>
+          </w:tcPr>
+          <w:p>
+            <w:pPr>
+              <w:jc w:val="center"/>
+              <w:rPr>
+                <w:lang w:val="pt-BR"/>
+              </w:rPr>
+            </w:pPr>
+            <w:r>
+              <w:rPr>
+                <w:lang w:val="pt-BR"/>
+              </w:rPr>
+              <w:t>A atividade na construção civil impacta rapidamente o consumo de bens duráveis.</w:t>
             </w:r>
           </w:p>
         </w:tc>
@@ -704,92 +2058,84 @@
       <w:tr>
         <w:tc>
           <w:tcPr>
-            <w:cnfStyle w:val="001000000000" w:firstRow="0" w:lastRow="0" w:firstColumn="1" w:lastColumn="0" w:oddVBand="0" w:evenVBand="0" w:oddHBand="0" w:evenHBand="0" w:firstRowFirstColumn="0" w:firstRowLastColumn="0" w:lastRowFirstColumn="0" w:lastRowLastColumn="0"/>
-            <w:tcW w:w="4320" w:type="dxa"/>
-            <w:tcBorders>
-              <w:top w:val="nil"/>
-              <w:bottom w:val="nil"/>
-            </w:tcBorders>
+            <w:tcW w:w="2467" w:type="dxa"/>
+            <w:vAlign w:val="center"/>
+            <w:hideMark/>
           </w:tcPr>
           <w:p>
             <w:pPr>
               <w:rPr>
-                <w:b w:val="0"/>
-                <w:bCs w:val="0"/>
+                <w:lang w:val="pt-BR"/>
               </w:rPr>
             </w:pPr>
             <w:r>
               <w:rPr>
-                <w:b w:val="0"/>
-                <w:bCs w:val="0"/>
+                <w:lang w:val="pt-BR"/>
               </w:rPr>
-              <w:t>aquisicao_imob</w:t>
+              <w:t>Renda Nacional Disponível (mi R$)</w:t>
             </w:r>
           </w:p>
         </w:tc>
         <w:tc>
           <w:tcPr>
-            <w:tcW w:w="4320" w:type="dxa"/>
-            <w:tcBorders>
-              <w:top w:val="nil"/>
-              <w:bottom w:val="nil"/>
-            </w:tcBorders>
+            <w:tcW w:w="1185" w:type="dxa"/>
+            <w:vAlign w:val="center"/>
+            <w:hideMark/>
           </w:tcPr>
           <w:p>
             <w:pPr>
               <w:jc w:val="center"/>
-              <w:cnfStyle w:val="000000000000" w:firstRow="0" w:lastRow="0" w:firstColumn="0" w:lastColumn="0" w:oddVBand="0" w:evenVBand="0" w:oddHBand="0" w:evenHBand="0" w:firstRowFirstColumn="0" w:firstRowLastColumn="0" w:lastRowFirstColumn="0" w:lastRowLastColumn="0"/>
-            </w:pPr>
-            <w:r>
-              <w:t>0.677</w:t>
-            </w:r>
-          </w:p>
-        </w:tc>
-      </w:tr>
-      <w:tr>
-        <w:trPr>
-          <w:cnfStyle w:val="000000100000" w:firstRow="0" w:lastRow="0" w:firstColumn="0" w:lastColumn="0" w:oddVBand="0" w:evenVBand="0" w:oddHBand="1" w:evenHBand="0" w:firstRowFirstColumn="0" w:firstRowLastColumn="0" w:lastRowFirstColumn="0" w:lastRowLastColumn="0"/>
-        </w:trPr>
-        <w:tc>
-          <w:tcPr>
-            <w:cnfStyle w:val="001000000000" w:firstRow="0" w:lastRow="0" w:firstColumn="1" w:lastColumn="0" w:oddVBand="0" w:evenVBand="0" w:oddHBand="0" w:evenHBand="0" w:firstRowFirstColumn="0" w:firstRowLastColumn="0" w:lastRowFirstColumn="0" w:lastRowLastColumn="0"/>
-            <w:tcW w:w="4320" w:type="dxa"/>
-            <w:tcBorders>
-              <w:top w:val="nil"/>
-              <w:bottom w:val="nil"/>
-            </w:tcBorders>
-          </w:tcPr>
-          <w:p>
-            <w:pPr>
               <w:rPr>
-                <w:b w:val="0"/>
-                <w:bCs w:val="0"/>
+                <w:lang w:val="pt-BR"/>
               </w:rPr>
             </w:pPr>
             <w:r>
               <w:rPr>
-                <w:b w:val="0"/>
-                <w:bCs w:val="0"/>
+                <w:lang w:val="pt-BR"/>
               </w:rPr>
-              <w:t>paridade_compra_salario</w:t>
+              <w:t>1</w:t>
             </w:r>
           </w:p>
         </w:tc>
         <w:tc>
           <w:tcPr>
-            <w:tcW w:w="4320" w:type="dxa"/>
-            <w:tcBorders>
-              <w:top w:val="nil"/>
-              <w:bottom w:val="nil"/>
-            </w:tcBorders>
+            <w:tcW w:w="992" w:type="dxa"/>
+            <w:vAlign w:val="center"/>
+            <w:hideMark/>
           </w:tcPr>
           <w:p>
             <w:pPr>
               <w:jc w:val="center"/>
-              <w:cnfStyle w:val="000000100000" w:firstRow="0" w:lastRow="0" w:firstColumn="0" w:lastColumn="0" w:oddVBand="0" w:evenVBand="0" w:oddHBand="1" w:evenHBand="0" w:firstRowFirstColumn="0" w:firstRowLastColumn="0" w:lastRowFirstColumn="0" w:lastRowLastColumn="0"/>
+              <w:rPr>
+                <w:lang w:val="pt-BR"/>
+              </w:rPr>
             </w:pPr>
             <w:r>
-              <w:t>0.660</w:t>
+              <w:rPr>
+                <w:lang w:val="pt-BR"/>
+              </w:rPr>
+              <w:t>0.0003</w:t>
+            </w:r>
+          </w:p>
+        </w:tc>
+        <w:tc>
+          <w:tcPr>
+            <w:tcW w:w="4962" w:type="dxa"/>
+            <w:vAlign w:val="center"/>
+            <w:hideMark/>
+          </w:tcPr>
+          <w:p>
+            <w:pPr>
+              <w:jc w:val="center"/>
+              <w:rPr>
+                <w:lang w:val="pt-BR"/>
+              </w:rPr>
+            </w:pPr>
+            <w:r>
+              <w:rPr>
+                <w:lang w:val="pt-BR"/>
+              </w:rPr>
+              <w:t>A renda disponível influencia diretamente as vendas no mesmo mês.</w:t>
             </w:r>
           </w:p>
         </w:tc>
@@ -797,92 +2143,84 @@
       <w:tr>
         <w:tc>
           <w:tcPr>
-            <w:cnfStyle w:val="001000000000" w:firstRow="0" w:lastRow="0" w:firstColumn="1" w:lastColumn="0" w:oddVBand="0" w:evenVBand="0" w:oddHBand="0" w:evenHBand="0" w:firstRowFirstColumn="0" w:firstRowLastColumn="0" w:lastRowFirstColumn="0" w:lastRowLastColumn="0"/>
-            <w:tcW w:w="4320" w:type="dxa"/>
-            <w:tcBorders>
-              <w:top w:val="nil"/>
-              <w:bottom w:val="nil"/>
-            </w:tcBorders>
+            <w:tcW w:w="2467" w:type="dxa"/>
+            <w:vAlign w:val="center"/>
+            <w:hideMark/>
           </w:tcPr>
           <w:p>
             <w:pPr>
               <w:rPr>
-                <w:b w:val="0"/>
-                <w:bCs w:val="0"/>
+                <w:lang w:val="pt-BR"/>
               </w:rPr>
             </w:pPr>
             <w:r>
               <w:rPr>
-                <w:b w:val="0"/>
-                <w:bCs w:val="0"/>
+                <w:lang w:val="pt-BR"/>
               </w:rPr>
-              <w:t>consumo_eletrico_quantGWh</w:t>
+              <w:t>Aquisição de Imóveis</w:t>
             </w:r>
           </w:p>
         </w:tc>
         <w:tc>
           <w:tcPr>
-            <w:tcW w:w="4320" w:type="dxa"/>
-            <w:tcBorders>
-              <w:top w:val="nil"/>
-              <w:bottom w:val="nil"/>
-            </w:tcBorders>
+            <w:tcW w:w="1185" w:type="dxa"/>
+            <w:vAlign w:val="center"/>
+            <w:hideMark/>
           </w:tcPr>
           <w:p>
             <w:pPr>
               <w:jc w:val="center"/>
-              <w:cnfStyle w:val="000000000000" w:firstRow="0" w:lastRow="0" w:firstColumn="0" w:lastColumn="0" w:oddVBand="0" w:evenVBand="0" w:oddHBand="0" w:evenHBand="0" w:firstRowFirstColumn="0" w:firstRowLastColumn="0" w:lastRowFirstColumn="0" w:lastRowLastColumn="0"/>
-            </w:pPr>
-            <w:r>
-              <w:t>0.651</w:t>
-            </w:r>
-          </w:p>
-        </w:tc>
-      </w:tr>
-      <w:tr>
-        <w:trPr>
-          <w:cnfStyle w:val="000000100000" w:firstRow="0" w:lastRow="0" w:firstColumn="0" w:lastColumn="0" w:oddVBand="0" w:evenVBand="0" w:oddHBand="1" w:evenHBand="0" w:firstRowFirstColumn="0" w:firstRowLastColumn="0" w:lastRowFirstColumn="0" w:lastRowLastColumn="0"/>
-        </w:trPr>
-        <w:tc>
-          <w:tcPr>
-            <w:cnfStyle w:val="001000000000" w:firstRow="0" w:lastRow="0" w:firstColumn="1" w:lastColumn="0" w:oddVBand="0" w:evenVBand="0" w:oddHBand="0" w:evenHBand="0" w:firstRowFirstColumn="0" w:firstRowLastColumn="0" w:lastRowFirstColumn="0" w:lastRowLastColumn="0"/>
-            <w:tcW w:w="4320" w:type="dxa"/>
-            <w:tcBorders>
-              <w:top w:val="nil"/>
-              <w:bottom w:val="nil"/>
-            </w:tcBorders>
-          </w:tcPr>
-          <w:p>
-            <w:pPr>
               <w:rPr>
-                <w:b w:val="0"/>
-                <w:bCs w:val="0"/>
+                <w:lang w:val="pt-BR"/>
               </w:rPr>
             </w:pPr>
             <w:r>
               <w:rPr>
-                <w:b w:val="0"/>
-                <w:bCs w:val="0"/>
+                <w:lang w:val="pt-BR"/>
               </w:rPr>
-              <w:t>fabricacao_fogoes_refrig_maq_lavar_seca</w:t>
+              <w:t>1</w:t>
             </w:r>
           </w:p>
         </w:tc>
         <w:tc>
           <w:tcPr>
-            <w:tcW w:w="4320" w:type="dxa"/>
-            <w:tcBorders>
-              <w:top w:val="nil"/>
-              <w:bottom w:val="nil"/>
-            </w:tcBorders>
+            <w:tcW w:w="992" w:type="dxa"/>
+            <w:vAlign w:val="center"/>
+            <w:hideMark/>
           </w:tcPr>
           <w:p>
             <w:pPr>
               <w:jc w:val="center"/>
-              <w:cnfStyle w:val="000000100000" w:firstRow="0" w:lastRow="0" w:firstColumn="0" w:lastColumn="0" w:oddVBand="0" w:evenVBand="0" w:oddHBand="1" w:evenHBand="0" w:firstRowFirstColumn="0" w:firstRowLastColumn="0" w:lastRowFirstColumn="0" w:lastRowLastColumn="0"/>
+              <w:rPr>
+                <w:lang w:val="pt-BR"/>
+              </w:rPr>
             </w:pPr>
             <w:r>
-              <w:t>0.635</w:t>
+              <w:rPr>
+                <w:lang w:val="pt-BR"/>
+              </w:rPr>
+              <w:t>0.0006</w:t>
+            </w:r>
+          </w:p>
+        </w:tc>
+        <w:tc>
+          <w:tcPr>
+            <w:tcW w:w="4962" w:type="dxa"/>
+            <w:vAlign w:val="center"/>
+            <w:hideMark/>
+          </w:tcPr>
+          <w:p>
+            <w:pPr>
+              <w:jc w:val="center"/>
+              <w:rPr>
+                <w:lang w:val="pt-BR"/>
+              </w:rPr>
+            </w:pPr>
+            <w:r>
+              <w:rPr>
+                <w:lang w:val="pt-BR"/>
+              </w:rPr>
+              <w:t>A expansão imobiliária afeta positivamente o comércio varejista no curto prazo.</w:t>
             </w:r>
           </w:p>
         </w:tc>
@@ -890,44 +2228,353 @@
       <w:tr>
         <w:tc>
           <w:tcPr>
-            <w:cnfStyle w:val="001000000000" w:firstRow="0" w:lastRow="0" w:firstColumn="1" w:lastColumn="0" w:oddVBand="0" w:evenVBand="0" w:oddHBand="0" w:evenHBand="0" w:firstRowFirstColumn="0" w:firstRowLastColumn="0" w:lastRowFirstColumn="0" w:lastRowLastColumn="0"/>
-            <w:tcW w:w="4320" w:type="dxa"/>
-            <w:tcBorders>
-              <w:top w:val="nil"/>
-              <w:bottom w:val="single" w:sz="4" w:space="0" w:color="auto"/>
-            </w:tcBorders>
+            <w:tcW w:w="2467" w:type="dxa"/>
+            <w:vAlign w:val="center"/>
+            <w:hideMark/>
           </w:tcPr>
           <w:p>
             <w:pPr>
               <w:rPr>
-                <w:b w:val="0"/>
-                <w:bCs w:val="0"/>
+                <w:lang w:val="pt-BR"/>
               </w:rPr>
             </w:pPr>
             <w:r>
               <w:rPr>
-                <w:b w:val="0"/>
-                <w:bCs w:val="0"/>
+                <w:lang w:val="pt-BR"/>
               </w:rPr>
-              <w:t>endividamento_familias</w:t>
+              <w:t>Consumo Elétrico (</w:t>
+            </w:r>
+            <w:proofErr w:type="spellStart"/>
+            <w:r>
+              <w:rPr>
+                <w:lang w:val="pt-BR"/>
+              </w:rPr>
+              <w:t>GWh</w:t>
+            </w:r>
+            <w:proofErr w:type="spellEnd"/>
+            <w:r>
+              <w:rPr>
+                <w:lang w:val="pt-BR"/>
+              </w:rPr>
+              <w:t>)</w:t>
             </w:r>
           </w:p>
         </w:tc>
         <w:tc>
           <w:tcPr>
-            <w:tcW w:w="4320" w:type="dxa"/>
-            <w:tcBorders>
-              <w:top w:val="nil"/>
-              <w:bottom w:val="single" w:sz="4" w:space="0" w:color="auto"/>
-            </w:tcBorders>
+            <w:tcW w:w="1185" w:type="dxa"/>
+            <w:vAlign w:val="center"/>
+            <w:hideMark/>
           </w:tcPr>
           <w:p>
             <w:pPr>
               <w:jc w:val="center"/>
-              <w:cnfStyle w:val="000000000000" w:firstRow="0" w:lastRow="0" w:firstColumn="0" w:lastColumn="0" w:oddVBand="0" w:evenVBand="0" w:oddHBand="0" w:evenHBand="0" w:firstRowFirstColumn="0" w:firstRowLastColumn="0" w:lastRowFirstColumn="0" w:lastRowLastColumn="0"/>
+              <w:rPr>
+                <w:lang w:val="pt-BR"/>
+              </w:rPr>
             </w:pPr>
             <w:r>
-              <w:t>0.462</w:t>
+              <w:rPr>
+                <w:lang w:val="pt-BR"/>
+              </w:rPr>
+              <w:t>6</w:t>
+            </w:r>
+          </w:p>
+        </w:tc>
+        <w:tc>
+          <w:tcPr>
+            <w:tcW w:w="992" w:type="dxa"/>
+            <w:vAlign w:val="center"/>
+            <w:hideMark/>
+          </w:tcPr>
+          <w:p>
+            <w:pPr>
+              <w:jc w:val="center"/>
+              <w:rPr>
+                <w:lang w:val="pt-BR"/>
+              </w:rPr>
+            </w:pPr>
+            <w:r>
+              <w:rPr>
+                <w:lang w:val="pt-BR"/>
+              </w:rPr>
+              <w:t>0.0026</w:t>
+            </w:r>
+          </w:p>
+        </w:tc>
+        <w:tc>
+          <w:tcPr>
+            <w:tcW w:w="4962" w:type="dxa"/>
+            <w:vAlign w:val="center"/>
+            <w:hideMark/>
+          </w:tcPr>
+          <w:p>
+            <w:pPr>
+              <w:jc w:val="center"/>
+              <w:rPr>
+                <w:lang w:val="pt-BR"/>
+              </w:rPr>
+            </w:pPr>
+            <w:r>
+              <w:rPr>
+                <w:lang w:val="pt-BR"/>
+              </w:rPr>
+              <w:t>Reflete efeitos defasados — energia como proxy de atividade econômica geral.</w:t>
+            </w:r>
+          </w:p>
+        </w:tc>
+      </w:tr>
+      <w:tr>
+        <w:tc>
+          <w:tcPr>
+            <w:tcW w:w="2467" w:type="dxa"/>
+            <w:vAlign w:val="center"/>
+            <w:hideMark/>
+          </w:tcPr>
+          <w:p>
+            <w:pPr>
+              <w:rPr>
+                <w:lang w:val="pt-BR"/>
+              </w:rPr>
+            </w:pPr>
+            <w:r>
+              <w:rPr>
+                <w:lang w:val="pt-BR"/>
+              </w:rPr>
+              <w:t>Concessões de Crédito (mi R$)</w:t>
+            </w:r>
+          </w:p>
+        </w:tc>
+        <w:tc>
+          <w:tcPr>
+            <w:tcW w:w="1185" w:type="dxa"/>
+            <w:vAlign w:val="center"/>
+            <w:hideMark/>
+          </w:tcPr>
+          <w:p>
+            <w:pPr>
+              <w:jc w:val="center"/>
+              <w:rPr>
+                <w:lang w:val="pt-BR"/>
+              </w:rPr>
+            </w:pPr>
+            <w:r>
+              <w:rPr>
+                <w:lang w:val="pt-BR"/>
+              </w:rPr>
+              <w:t>2</w:t>
+            </w:r>
+          </w:p>
+        </w:tc>
+        <w:tc>
+          <w:tcPr>
+            <w:tcW w:w="992" w:type="dxa"/>
+            <w:vAlign w:val="center"/>
+            <w:hideMark/>
+          </w:tcPr>
+          <w:p>
+            <w:pPr>
+              <w:jc w:val="center"/>
+              <w:rPr>
+                <w:lang w:val="pt-BR"/>
+              </w:rPr>
+            </w:pPr>
+            <w:r>
+              <w:rPr>
+                <w:lang w:val="pt-BR"/>
+              </w:rPr>
+              <w:t>0.0050</w:t>
+            </w:r>
+          </w:p>
+        </w:tc>
+        <w:tc>
+          <w:tcPr>
+            <w:tcW w:w="4962" w:type="dxa"/>
+            <w:vAlign w:val="center"/>
+            <w:hideMark/>
+          </w:tcPr>
+          <w:p>
+            <w:pPr>
+              <w:jc w:val="center"/>
+              <w:rPr>
+                <w:lang w:val="pt-BR"/>
+              </w:rPr>
+            </w:pPr>
+            <w:r>
+              <w:rPr>
+                <w:lang w:val="pt-BR"/>
+              </w:rPr>
+              <w:t>A ampliação do crédito tem impacto perceptível após cerca de 2 meses.</w:t>
+            </w:r>
+          </w:p>
+        </w:tc>
+      </w:tr>
+      <w:tr>
+        <w:tc>
+          <w:tcPr>
+            <w:tcW w:w="2467" w:type="dxa"/>
+            <w:vAlign w:val="center"/>
+            <w:hideMark/>
+          </w:tcPr>
+          <w:p>
+            <w:pPr>
+              <w:rPr>
+                <w:lang w:val="pt-BR"/>
+              </w:rPr>
+            </w:pPr>
+            <w:r>
+              <w:rPr>
+                <w:lang w:val="pt-BR"/>
+              </w:rPr>
+              <w:t>Endividamento das Famílias</w:t>
+            </w:r>
+          </w:p>
+        </w:tc>
+        <w:tc>
+          <w:tcPr>
+            <w:tcW w:w="1185" w:type="dxa"/>
+            <w:vAlign w:val="center"/>
+            <w:hideMark/>
+          </w:tcPr>
+          <w:p>
+            <w:pPr>
+              <w:jc w:val="center"/>
+              <w:rPr>
+                <w:lang w:val="pt-BR"/>
+              </w:rPr>
+            </w:pPr>
+            <w:r>
+              <w:rPr>
+                <w:lang w:val="pt-BR"/>
+              </w:rPr>
+              <w:t>2</w:t>
+            </w:r>
+          </w:p>
+        </w:tc>
+        <w:tc>
+          <w:tcPr>
+            <w:tcW w:w="992" w:type="dxa"/>
+            <w:vAlign w:val="center"/>
+            <w:hideMark/>
+          </w:tcPr>
+          <w:p>
+            <w:pPr>
+              <w:jc w:val="center"/>
+              <w:rPr>
+                <w:lang w:val="pt-BR"/>
+              </w:rPr>
+            </w:pPr>
+            <w:r>
+              <w:rPr>
+                <w:lang w:val="pt-BR"/>
+              </w:rPr>
+              <w:t>0.0189</w:t>
+            </w:r>
+          </w:p>
+        </w:tc>
+        <w:tc>
+          <w:tcPr>
+            <w:tcW w:w="4962" w:type="dxa"/>
+            <w:vAlign w:val="center"/>
+            <w:hideMark/>
+          </w:tcPr>
+          <w:p>
+            <w:pPr>
+              <w:jc w:val="center"/>
+              <w:rPr>
+                <w:lang w:val="pt-BR"/>
+              </w:rPr>
+            </w:pPr>
+            <w:r>
+              <w:rPr>
+                <w:lang w:val="pt-BR"/>
+              </w:rPr>
+              <w:t>A elevação do endividamento reduz o consumo com atraso de 2 meses.</w:t>
+            </w:r>
+          </w:p>
+        </w:tc>
+      </w:tr>
+      <w:tr>
+        <w:tc>
+          <w:tcPr>
+            <w:tcW w:w="2467" w:type="dxa"/>
+            <w:vAlign w:val="center"/>
+            <w:hideMark/>
+          </w:tcPr>
+          <w:p>
+            <w:pPr>
+              <w:rPr>
+                <w:lang w:val="pt-BR"/>
+              </w:rPr>
+            </w:pPr>
+            <w:r>
+              <w:rPr>
+                <w:lang w:val="pt-BR"/>
+              </w:rPr>
+              <w:t>Taxa de Desocupação</w:t>
+            </w:r>
+          </w:p>
+        </w:tc>
+        <w:tc>
+          <w:tcPr>
+            <w:tcW w:w="1185" w:type="dxa"/>
+            <w:vAlign w:val="center"/>
+            <w:hideMark/>
+          </w:tcPr>
+          <w:p>
+            <w:pPr>
+              <w:jc w:val="center"/>
+              <w:rPr>
+                <w:lang w:val="pt-BR"/>
+              </w:rPr>
+            </w:pPr>
+            <w:r>
+              <w:rPr>
+                <w:lang w:val="pt-BR"/>
+              </w:rPr>
+              <w:t>1</w:t>
+            </w:r>
+          </w:p>
+        </w:tc>
+        <w:tc>
+          <w:tcPr>
+            <w:tcW w:w="992" w:type="dxa"/>
+            <w:vAlign w:val="center"/>
+            <w:hideMark/>
+          </w:tcPr>
+          <w:p>
+            <w:pPr>
+              <w:jc w:val="center"/>
+              <w:rPr>
+                <w:lang w:val="pt-BR"/>
+              </w:rPr>
+            </w:pPr>
+            <w:r>
+              <w:rPr>
+                <w:lang w:val="pt-BR"/>
+              </w:rPr>
+              <w:t>0.0276</w:t>
+            </w:r>
+          </w:p>
+        </w:tc>
+        <w:tc>
+          <w:tcPr>
+            <w:tcW w:w="4962" w:type="dxa"/>
+            <w:vAlign w:val="center"/>
+            <w:hideMark/>
+          </w:tcPr>
+          <w:p>
+            <w:pPr>
+              <w:jc w:val="center"/>
+              <w:rPr>
+                <w:lang w:val="pt-BR"/>
+              </w:rPr>
+            </w:pPr>
+            <w:r>
+              <w:rPr>
+                <w:lang w:val="pt-BR"/>
+              </w:rPr>
+              <w:t>A elevação do desemprego afeta negativamente as vendas no mês seguinte.</w:t>
             </w:r>
           </w:p>
         </w:tc>
@@ -935,6 +2582,11 @@
     </w:tbl>
     <w:p>
       <w:pPr>
+        <w:ind w:firstLine="720"/>
+      </w:pPr>
+    </w:p>
+    <w:p>
+      <w:pPr>
         <w:pStyle w:val="Ttulo1"/>
         <w:rPr>
           <w:color w:val="auto"/>
@@ -944,7 +2596,349 @@
         <w:rPr>
           <w:color w:val="auto"/>
         </w:rPr>
-        <w:t>5. Notas Metodológicas</w:t>
+        <w:t xml:space="preserve">6. </w:t>
+      </w:r>
+      <w:proofErr w:type="spellStart"/>
+      <w:r>
+        <w:rPr>
+          <w:color w:val="auto"/>
+        </w:rPr>
+        <w:t>Conclus</w:t>
+      </w:r>
+      <w:r>
+        <w:rPr>
+          <w:color w:val="auto"/>
+        </w:rPr>
+        <w:t>ões</w:t>
+      </w:r>
+      <w:proofErr w:type="spellEnd"/>
+      <w:r>
+        <w:rPr>
+          <w:color w:val="auto"/>
+        </w:rPr>
+        <w:t>:</w:t>
+      </w:r>
+    </w:p>
+    <w:p>
+      <w:pPr>
+        <w:pStyle w:val="PargrafodaLista"/>
+        <w:ind w:left="360"/>
+        <w:rPr>
+          <w:lang w:val="pt-BR"/>
+        </w:rPr>
+      </w:pPr>
+    </w:p>
+    <w:p>
+      <w:pPr>
+        <w:pStyle w:val="PargrafodaLista"/>
+        <w:numPr>
+          <w:ilvl w:val="0"/>
+          <w:numId w:val="10"/>
+        </w:numPr>
+        <w:jc w:val="both"/>
+        <w:rPr>
+          <w:sz w:val="24"/>
+          <w:szCs w:val="24"/>
+          <w:lang w:val="pt-BR"/>
+        </w:rPr>
+      </w:pPr>
+      <w:r>
+        <w:rPr>
+          <w:sz w:val="24"/>
+          <w:szCs w:val="24"/>
+          <w:lang w:val="pt-BR"/>
+        </w:rPr>
+        <w:t xml:space="preserve">As variáveis </w:t>
+      </w:r>
+      <w:r>
+        <w:rPr>
+          <w:b/>
+          <w:bCs/>
+          <w:sz w:val="24"/>
+          <w:szCs w:val="24"/>
+          <w:lang w:val="pt-BR"/>
+        </w:rPr>
+        <w:t>renda</w:t>
+      </w:r>
+      <w:r>
+        <w:rPr>
+          <w:sz w:val="24"/>
+          <w:szCs w:val="24"/>
+          <w:lang w:val="pt-BR"/>
+        </w:rPr>
+        <w:t xml:space="preserve">, </w:t>
+      </w:r>
+      <w:r>
+        <w:rPr>
+          <w:b/>
+          <w:bCs/>
+          <w:sz w:val="24"/>
+          <w:szCs w:val="24"/>
+          <w:lang w:val="pt-BR"/>
+        </w:rPr>
+        <w:t>salário</w:t>
+      </w:r>
+      <w:r>
+        <w:rPr>
+          <w:sz w:val="24"/>
+          <w:szCs w:val="24"/>
+          <w:lang w:val="pt-BR"/>
+        </w:rPr>
+        <w:t xml:space="preserve">, </w:t>
+      </w:r>
+      <w:r>
+        <w:rPr>
+          <w:b/>
+          <w:bCs/>
+          <w:sz w:val="24"/>
+          <w:szCs w:val="24"/>
+          <w:lang w:val="pt-BR"/>
+        </w:rPr>
+        <w:t>crédito</w:t>
+      </w:r>
+      <w:r>
+        <w:rPr>
+          <w:sz w:val="24"/>
+          <w:szCs w:val="24"/>
+          <w:lang w:val="pt-BR"/>
+        </w:rPr>
+        <w:t xml:space="preserve"> e </w:t>
+      </w:r>
+      <w:r>
+        <w:rPr>
+          <w:b/>
+          <w:bCs/>
+          <w:sz w:val="24"/>
+          <w:szCs w:val="24"/>
+          <w:lang w:val="pt-BR"/>
+        </w:rPr>
+        <w:t>atividade imobiliária</w:t>
+      </w:r>
+      <w:r>
+        <w:rPr>
+          <w:sz w:val="24"/>
+          <w:szCs w:val="24"/>
+          <w:lang w:val="pt-BR"/>
+        </w:rPr>
+        <w:t xml:space="preserve"> apresentam </w:t>
+      </w:r>
+      <w:r>
+        <w:rPr>
+          <w:b/>
+          <w:bCs/>
+          <w:sz w:val="24"/>
+          <w:szCs w:val="24"/>
+          <w:lang w:val="pt-BR"/>
+        </w:rPr>
+        <w:t>impacto de curto prazo (1–2 meses)</w:t>
+      </w:r>
+      <w:r>
+        <w:rPr>
+          <w:sz w:val="24"/>
+          <w:szCs w:val="24"/>
+          <w:lang w:val="pt-BR"/>
+        </w:rPr>
+        <w:t xml:space="preserve"> sobre o volume de vendas.</w:t>
+      </w:r>
+    </w:p>
+    <w:p>
+      <w:pPr>
+        <w:pStyle w:val="PargrafodaLista"/>
+        <w:numPr>
+          <w:ilvl w:val="0"/>
+          <w:numId w:val="10"/>
+        </w:numPr>
+        <w:jc w:val="both"/>
+        <w:rPr>
+          <w:sz w:val="24"/>
+          <w:szCs w:val="24"/>
+          <w:lang w:val="pt-BR"/>
+        </w:rPr>
+      </w:pPr>
+      <w:r>
+        <w:rPr>
+          <w:sz w:val="24"/>
+          <w:szCs w:val="24"/>
+          <w:lang w:val="pt-BR"/>
+        </w:rPr>
+        <w:t xml:space="preserve">O </w:t>
+      </w:r>
+      <w:r>
+        <w:rPr>
+          <w:b/>
+          <w:bCs/>
+          <w:sz w:val="24"/>
+          <w:szCs w:val="24"/>
+          <w:lang w:val="pt-BR"/>
+        </w:rPr>
+        <w:t>consumo elétrico</w:t>
+      </w:r>
+      <w:r>
+        <w:rPr>
+          <w:sz w:val="24"/>
+          <w:szCs w:val="24"/>
+          <w:lang w:val="pt-BR"/>
+        </w:rPr>
+        <w:t xml:space="preserve"> atua como </w:t>
+      </w:r>
+      <w:r>
+        <w:rPr>
+          <w:b/>
+          <w:bCs/>
+          <w:sz w:val="24"/>
+          <w:szCs w:val="24"/>
+          <w:lang w:val="pt-BR"/>
+        </w:rPr>
+        <w:t>indicador antecedente</w:t>
+      </w:r>
+      <w:r>
+        <w:rPr>
+          <w:sz w:val="24"/>
+          <w:szCs w:val="24"/>
+          <w:lang w:val="pt-BR"/>
+        </w:rPr>
+        <w:t xml:space="preserve"> da atividade econômica, com efeito mais longo (</w:t>
+      </w:r>
+      <w:proofErr w:type="spellStart"/>
+      <w:r>
+        <w:rPr>
+          <w:b/>
+          <w:bCs/>
+          <w:sz w:val="24"/>
+          <w:szCs w:val="24"/>
+          <w:lang w:val="pt-BR"/>
+        </w:rPr>
+        <w:t>lag</w:t>
+      </w:r>
+      <w:proofErr w:type="spellEnd"/>
+      <w:r>
+        <w:rPr>
+          <w:b/>
+          <w:bCs/>
+          <w:sz w:val="24"/>
+          <w:szCs w:val="24"/>
+          <w:lang w:val="pt-BR"/>
+        </w:rPr>
+        <w:t xml:space="preserve"> = 6</w:t>
+      </w:r>
+      <w:r>
+        <w:rPr>
+          <w:sz w:val="24"/>
+          <w:szCs w:val="24"/>
+          <w:lang w:val="pt-BR"/>
+        </w:rPr>
+        <w:t>).</w:t>
+      </w:r>
+    </w:p>
+    <w:p>
+      <w:pPr>
+        <w:pStyle w:val="PargrafodaLista"/>
+        <w:numPr>
+          <w:ilvl w:val="0"/>
+          <w:numId w:val="10"/>
+        </w:numPr>
+        <w:jc w:val="both"/>
+        <w:rPr>
+          <w:sz w:val="24"/>
+          <w:szCs w:val="24"/>
+          <w:lang w:val="pt-BR"/>
+        </w:rPr>
+      </w:pPr>
+      <w:r>
+        <w:rPr>
+          <w:sz w:val="24"/>
+          <w:szCs w:val="24"/>
+          <w:lang w:val="pt-BR"/>
+        </w:rPr>
+        <w:t xml:space="preserve">O </w:t>
+      </w:r>
+      <w:r>
+        <w:rPr>
+          <w:b/>
+          <w:bCs/>
+          <w:sz w:val="24"/>
+          <w:szCs w:val="24"/>
+          <w:lang w:val="pt-BR"/>
+        </w:rPr>
+        <w:t>endividamento</w:t>
+      </w:r>
+      <w:r>
+        <w:rPr>
+          <w:sz w:val="24"/>
+          <w:szCs w:val="24"/>
+          <w:lang w:val="pt-BR"/>
+        </w:rPr>
+        <w:t xml:space="preserve"> e a </w:t>
+      </w:r>
+      <w:r>
+        <w:rPr>
+          <w:b/>
+          <w:bCs/>
+          <w:sz w:val="24"/>
+          <w:szCs w:val="24"/>
+          <w:lang w:val="pt-BR"/>
+        </w:rPr>
+        <w:t>taxa de desemprego</w:t>
+      </w:r>
+      <w:r>
+        <w:rPr>
+          <w:sz w:val="24"/>
+          <w:szCs w:val="24"/>
+          <w:lang w:val="pt-BR"/>
+        </w:rPr>
+        <w:t xml:space="preserve"> exercem </w:t>
+      </w:r>
+      <w:r>
+        <w:rPr>
+          <w:b/>
+          <w:bCs/>
+          <w:sz w:val="24"/>
+          <w:szCs w:val="24"/>
+          <w:lang w:val="pt-BR"/>
+        </w:rPr>
+        <w:t>influência negativa</w:t>
+      </w:r>
+      <w:r>
+        <w:rPr>
+          <w:sz w:val="24"/>
+          <w:szCs w:val="24"/>
+          <w:lang w:val="pt-BR"/>
+        </w:rPr>
+        <w:t>, restringindo o consumo.</w:t>
+      </w:r>
+    </w:p>
+    <w:p>
+      <w:pPr>
+        <w:pStyle w:val="Ttulo1"/>
+        <w:rPr>
+          <w:color w:val="auto"/>
+        </w:rPr>
+      </w:pPr>
+      <w:r>
+        <w:rPr>
+          <w:color w:val="auto"/>
+        </w:rPr>
+        <w:t>7</w:t>
+      </w:r>
+      <w:r>
+        <w:rPr>
+          <w:color w:val="auto"/>
+        </w:rPr>
+        <w:t xml:space="preserve">. </w:t>
+      </w:r>
+      <w:proofErr w:type="spellStart"/>
+      <w:r>
+        <w:rPr>
+          <w:color w:val="auto"/>
+        </w:rPr>
+        <w:t>Próximos</w:t>
+      </w:r>
+      <w:proofErr w:type="spellEnd"/>
+      <w:r>
+        <w:rPr>
+          <w:color w:val="auto"/>
+        </w:rPr>
+        <w:t xml:space="preserve"> Passos</w:t>
       </w:r>
     </w:p>
     <w:p>
@@ -953,124 +2947,110 @@
       </w:pPr>
     </w:p>
     <w:p>
-      <w:r>
-        <w:t xml:space="preserve">• As </w:t>
-      </w:r>
-      <w:proofErr w:type="spellStart"/>
-      <w:r>
-        <w:t>correlações</w:t>
-      </w:r>
-      <w:proofErr w:type="spellEnd"/>
-      <w:r>
-        <w:t xml:space="preserve"> </w:t>
-      </w:r>
-      <w:proofErr w:type="spellStart"/>
-      <w:r>
-        <w:t>foram</w:t>
-      </w:r>
-      <w:proofErr w:type="spellEnd"/>
-      <w:r>
-        <w:t xml:space="preserve"> </w:t>
-      </w:r>
-      <w:proofErr w:type="spellStart"/>
-      <w:r>
-        <w:t>calculadas</w:t>
-      </w:r>
-      <w:proofErr w:type="spellEnd"/>
-      <w:r>
-        <w:t xml:space="preserve"> com o coeficiente de Pearson entre séries mensais, após conversão para numérico e alinhamento temporal.</w:t>
-      </w:r>
-      <w:r>
-        <w:br/>
-        <w:t>• A decomposição sazonal utilizou modelo aditivo com período 12 (mensal).</w:t>
-      </w:r>
-      <w:r>
-        <w:br/>
-        <w:t>• ACF/PACF foram calculadas com até 24 defasagens, limitadas pelo tamanho da amostra.</w:t>
-      </w:r>
-      <w:r>
-        <w:br/>
-        <w:t xml:space="preserve">• Recomenda-se avaliar modelos que considerem sazonalidade (p.ex., SARIMA) e testar defasagens econômicas quando houver </w:t>
-      </w:r>
-      <w:proofErr w:type="spellStart"/>
-      <w:r>
-        <w:t>hipótese</w:t>
-      </w:r>
-      <w:proofErr w:type="spellEnd"/>
-      <w:r>
-        <w:t xml:space="preserve"> de </w:t>
-      </w:r>
-      <w:proofErr w:type="spellStart"/>
-      <w:r>
-        <w:t>efeito</w:t>
-      </w:r>
-      <w:proofErr w:type="spellEnd"/>
-      <w:r>
-        <w:t xml:space="preserve"> </w:t>
-      </w:r>
-      <w:proofErr w:type="spellStart"/>
-      <w:r>
-        <w:t>retardado</w:t>
-      </w:r>
-      <w:proofErr w:type="spellEnd"/>
-      <w:r>
-        <w:t>.</w:t>
+      <w:pPr>
+        <w:pStyle w:val="PargrafodaLista"/>
+        <w:numPr>
+          <w:ilvl w:val="0"/>
+          <w:numId w:val="10"/>
+        </w:numPr>
+        <w:rPr>
+          <w:lang w:val="pt-BR"/>
+        </w:rPr>
+      </w:pPr>
+      <w:r>
+        <w:rPr>
+          <w:lang w:val="pt-BR"/>
+        </w:rPr>
+        <w:t xml:space="preserve">Estimar um </w:t>
+      </w:r>
+      <w:r>
+        <w:rPr>
+          <w:b/>
+          <w:bCs/>
+          <w:lang w:val="pt-BR"/>
+        </w:rPr>
+        <w:t xml:space="preserve">modelo </w:t>
+      </w:r>
+      <w:r>
+        <w:rPr>
+          <w:lang w:val="pt-BR"/>
+        </w:rPr>
+        <w:t>apenas com essas 8 variáveis causais.</w:t>
       </w:r>
     </w:p>
     <w:p>
       <w:pPr>
-        <w:pStyle w:val="Ttulo1"/>
-        <w:rPr>
-          <w:color w:val="auto"/>
+        <w:pStyle w:val="PargrafodaLista"/>
+        <w:numPr>
+          <w:ilvl w:val="0"/>
+          <w:numId w:val="10"/>
+        </w:numPr>
+        <w:rPr>
+          <w:lang w:val="pt-BR"/>
         </w:rPr>
       </w:pPr>
       <w:r>
         <w:rPr>
-          <w:color w:val="auto"/>
-        </w:rPr>
-        <w:t>6. Conclusões e Próximos Passos</w:t>
+          <w:lang w:val="pt-BR"/>
+        </w:rPr>
+        <w:t xml:space="preserve">Testar </w:t>
+      </w:r>
+      <w:r>
+        <w:rPr>
+          <w:b/>
+          <w:bCs/>
+          <w:lang w:val="pt-BR"/>
+        </w:rPr>
+        <w:t>causalidade recíproca</w:t>
+      </w:r>
+      <w:r>
+        <w:rPr>
+          <w:lang w:val="pt-BR"/>
+        </w:rPr>
+        <w:t xml:space="preserve"> (</w:t>
+      </w:r>
+      <w:proofErr w:type="spellStart"/>
+      <w:r>
+        <w:rPr>
+          <w:lang w:val="pt-BR"/>
+        </w:rPr>
+        <w:t>se</w:t>
+      </w:r>
+      <w:proofErr w:type="spellEnd"/>
+      <w:r>
+        <w:rPr>
+          <w:lang w:val="pt-BR"/>
+        </w:rPr>
+        <w:t xml:space="preserve"> vendas também causam alterações nessas variáveis, como crédito e energia).</w:t>
       </w:r>
     </w:p>
     <w:p>
       <w:pPr>
-        <w:spacing w:after="0"/>
+        <w:pStyle w:val="PargrafodaLista"/>
+        <w:numPr>
+          <w:ilvl w:val="0"/>
+          <w:numId w:val="10"/>
+        </w:numPr>
       </w:pPr>
-    </w:p>
-    <w:p>
-      <w:r>
-        <w:t xml:space="preserve">• </w:t>
-      </w:r>
-      <w:proofErr w:type="spellStart"/>
-      <w:r>
-        <w:t>Há</w:t>
-      </w:r>
-      <w:proofErr w:type="spellEnd"/>
-      <w:r>
-        <w:t xml:space="preserve"> </w:t>
-      </w:r>
-      <w:proofErr w:type="spellStart"/>
-      <w:r>
-        <w:t>evidências</w:t>
-      </w:r>
-      <w:proofErr w:type="spellEnd"/>
-      <w:r>
-        <w:t xml:space="preserve"> de </w:t>
-      </w:r>
-      <w:proofErr w:type="spellStart"/>
-      <w:r>
-        <w:t>sazonalidade</w:t>
-      </w:r>
-      <w:proofErr w:type="spellEnd"/>
-      <w:r>
-        <w:t xml:space="preserve"> e autocorrelação na série de vendas, com padrão anual.</w:t>
-      </w:r>
-      <w:r>
-        <w:br/>
-        <w:t>• Variáveis ligadas à atividade industrial de bens duráveis, renda disponível e concessões de crédito apresentam correlação elevada com as vendas.</w:t>
-      </w:r>
-      <w:r>
-        <w:br/>
-        <w:t>• Próximos passos recomendados: (i) testar defasagens para variáveis macro (ex.: 1–6 meses), (ii) estimar modelos preditivos sazonais e (iii) validar causalidade com testes de hipóteses e análises de robustez (ex.: Granger).</w:t>
+      <w:r>
+        <w:rPr>
+          <w:lang w:val="pt-BR"/>
+        </w:rPr>
+        <w:t xml:space="preserve">Implementar </w:t>
+      </w:r>
+      <w:r>
+        <w:rPr>
+          <w:b/>
+          <w:bCs/>
+          <w:lang w:val="pt-BR"/>
+        </w:rPr>
+        <w:t>modelo preditivo</w:t>
+      </w:r>
+      <w:r>
+        <w:rPr>
+          <w:lang w:val="pt-BR"/>
+        </w:rPr>
+        <w:t xml:space="preserve"> com as defasagens ideais.</w:t>
       </w:r>
     </w:p>
     <w:sectPr>
@@ -1256,6 +3236,381 @@
       </w:rPr>
     </w:lvl>
   </w:abstractNum>
+  <w:abstractNum w:abstractNumId="9" w15:restartNumberingAfterBreak="0">
+    <w:nsid w:val="20EE1041"/>
+    <w:multiLevelType w:val="hybridMultilevel"/>
+    <w:tmpl w:val="8E606A56"/>
+    <w:lvl w:ilvl="0" w:tplc="04160001">
+      <w:start w:val="1"/>
+      <w:numFmt w:val="bullet"/>
+      <w:lvlText w:val=""/>
+      <w:lvlJc w:val="left"/>
+      <w:pPr>
+        <w:ind w:left="720" w:hanging="360"/>
+      </w:pPr>
+      <w:rPr>
+        <w:rFonts w:ascii="Symbol" w:hAnsi="Symbol" w:hint="default"/>
+      </w:rPr>
+    </w:lvl>
+    <w:lvl w:ilvl="1" w:tplc="04160003" w:tentative="1">
+      <w:start w:val="1"/>
+      <w:numFmt w:val="bullet"/>
+      <w:lvlText w:val="o"/>
+      <w:lvlJc w:val="left"/>
+      <w:pPr>
+        <w:ind w:left="1440" w:hanging="360"/>
+      </w:pPr>
+      <w:rPr>
+        <w:rFonts w:ascii="Courier New" w:hAnsi="Courier New" w:cs="Courier New" w:hint="default"/>
+      </w:rPr>
+    </w:lvl>
+    <w:lvl w:ilvl="2" w:tplc="04160005" w:tentative="1">
+      <w:start w:val="1"/>
+      <w:numFmt w:val="bullet"/>
+      <w:lvlText w:val=""/>
+      <w:lvlJc w:val="left"/>
+      <w:pPr>
+        <w:ind w:left="2160" w:hanging="360"/>
+      </w:pPr>
+      <w:rPr>
+        <w:rFonts w:ascii="Wingdings" w:hAnsi="Wingdings" w:hint="default"/>
+      </w:rPr>
+    </w:lvl>
+    <w:lvl w:ilvl="3" w:tplc="04160001" w:tentative="1">
+      <w:start w:val="1"/>
+      <w:numFmt w:val="bullet"/>
+      <w:lvlText w:val=""/>
+      <w:lvlJc w:val="left"/>
+      <w:pPr>
+        <w:ind w:left="2880" w:hanging="360"/>
+      </w:pPr>
+      <w:rPr>
+        <w:rFonts w:ascii="Symbol" w:hAnsi="Symbol" w:hint="default"/>
+      </w:rPr>
+    </w:lvl>
+    <w:lvl w:ilvl="4" w:tplc="04160003" w:tentative="1">
+      <w:start w:val="1"/>
+      <w:numFmt w:val="bullet"/>
+      <w:lvlText w:val="o"/>
+      <w:lvlJc w:val="left"/>
+      <w:pPr>
+        <w:ind w:left="3600" w:hanging="360"/>
+      </w:pPr>
+      <w:rPr>
+        <w:rFonts w:ascii="Courier New" w:hAnsi="Courier New" w:cs="Courier New" w:hint="default"/>
+      </w:rPr>
+    </w:lvl>
+    <w:lvl w:ilvl="5" w:tplc="04160005" w:tentative="1">
+      <w:start w:val="1"/>
+      <w:numFmt w:val="bullet"/>
+      <w:lvlText w:val=""/>
+      <w:lvlJc w:val="left"/>
+      <w:pPr>
+        <w:ind w:left="4320" w:hanging="360"/>
+      </w:pPr>
+      <w:rPr>
+        <w:rFonts w:ascii="Wingdings" w:hAnsi="Wingdings" w:hint="default"/>
+      </w:rPr>
+    </w:lvl>
+    <w:lvl w:ilvl="6" w:tplc="04160001" w:tentative="1">
+      <w:start w:val="1"/>
+      <w:numFmt w:val="bullet"/>
+      <w:lvlText w:val=""/>
+      <w:lvlJc w:val="left"/>
+      <w:pPr>
+        <w:ind w:left="5040" w:hanging="360"/>
+      </w:pPr>
+      <w:rPr>
+        <w:rFonts w:ascii="Symbol" w:hAnsi="Symbol" w:hint="default"/>
+      </w:rPr>
+    </w:lvl>
+    <w:lvl w:ilvl="7" w:tplc="04160003" w:tentative="1">
+      <w:start w:val="1"/>
+      <w:numFmt w:val="bullet"/>
+      <w:lvlText w:val="o"/>
+      <w:lvlJc w:val="left"/>
+      <w:pPr>
+        <w:ind w:left="5760" w:hanging="360"/>
+      </w:pPr>
+      <w:rPr>
+        <w:rFonts w:ascii="Courier New" w:hAnsi="Courier New" w:cs="Courier New" w:hint="default"/>
+      </w:rPr>
+    </w:lvl>
+    <w:lvl w:ilvl="8" w:tplc="04160005" w:tentative="1">
+      <w:start w:val="1"/>
+      <w:numFmt w:val="bullet"/>
+      <w:lvlText w:val=""/>
+      <w:lvlJc w:val="left"/>
+      <w:pPr>
+        <w:ind w:left="6480" w:hanging="360"/>
+      </w:pPr>
+      <w:rPr>
+        <w:rFonts w:ascii="Wingdings" w:hAnsi="Wingdings" w:hint="default"/>
+      </w:rPr>
+    </w:lvl>
+  </w:abstractNum>
+  <w:abstractNum w:abstractNumId="10" w15:restartNumberingAfterBreak="0">
+    <w:nsid w:val="34350B83"/>
+    <w:multiLevelType w:val="multilevel"/>
+    <w:tmpl w:val="A636052E"/>
+    <w:lvl w:ilvl="0">
+      <w:start w:val="1"/>
+      <w:numFmt w:val="bullet"/>
+      <w:lvlText w:val=""/>
+      <w:lvlJc w:val="left"/>
+      <w:pPr>
+        <w:tabs>
+          <w:tab w:val="num" w:pos="360"/>
+        </w:tabs>
+        <w:ind w:left="360" w:hanging="360"/>
+      </w:pPr>
+      <w:rPr>
+        <w:rFonts w:ascii="Symbol" w:hAnsi="Symbol" w:hint="default"/>
+        <w:sz w:val="20"/>
+      </w:rPr>
+    </w:lvl>
+    <w:lvl w:ilvl="1" w:tentative="1">
+      <w:start w:val="1"/>
+      <w:numFmt w:val="bullet"/>
+      <w:lvlText w:val="o"/>
+      <w:lvlJc w:val="left"/>
+      <w:pPr>
+        <w:tabs>
+          <w:tab w:val="num" w:pos="1080"/>
+        </w:tabs>
+        <w:ind w:left="1080" w:hanging="360"/>
+      </w:pPr>
+      <w:rPr>
+        <w:rFonts w:ascii="Courier New" w:hAnsi="Courier New" w:hint="default"/>
+        <w:sz w:val="20"/>
+      </w:rPr>
+    </w:lvl>
+    <w:lvl w:ilvl="2" w:tentative="1">
+      <w:start w:val="1"/>
+      <w:numFmt w:val="bullet"/>
+      <w:lvlText w:val=""/>
+      <w:lvlJc w:val="left"/>
+      <w:pPr>
+        <w:tabs>
+          <w:tab w:val="num" w:pos="1800"/>
+        </w:tabs>
+        <w:ind w:left="1800" w:hanging="360"/>
+      </w:pPr>
+      <w:rPr>
+        <w:rFonts w:ascii="Wingdings" w:hAnsi="Wingdings" w:hint="default"/>
+        <w:sz w:val="20"/>
+      </w:rPr>
+    </w:lvl>
+    <w:lvl w:ilvl="3" w:tentative="1">
+      <w:start w:val="1"/>
+      <w:numFmt w:val="bullet"/>
+      <w:lvlText w:val=""/>
+      <w:lvlJc w:val="left"/>
+      <w:pPr>
+        <w:tabs>
+          <w:tab w:val="num" w:pos="2520"/>
+        </w:tabs>
+        <w:ind w:left="2520" w:hanging="360"/>
+      </w:pPr>
+      <w:rPr>
+        <w:rFonts w:ascii="Wingdings" w:hAnsi="Wingdings" w:hint="default"/>
+        <w:sz w:val="20"/>
+      </w:rPr>
+    </w:lvl>
+    <w:lvl w:ilvl="4" w:tentative="1">
+      <w:start w:val="1"/>
+      <w:numFmt w:val="bullet"/>
+      <w:lvlText w:val=""/>
+      <w:lvlJc w:val="left"/>
+      <w:pPr>
+        <w:tabs>
+          <w:tab w:val="num" w:pos="3240"/>
+        </w:tabs>
+        <w:ind w:left="3240" w:hanging="360"/>
+      </w:pPr>
+      <w:rPr>
+        <w:rFonts w:ascii="Wingdings" w:hAnsi="Wingdings" w:hint="default"/>
+        <w:sz w:val="20"/>
+      </w:rPr>
+    </w:lvl>
+    <w:lvl w:ilvl="5" w:tentative="1">
+      <w:start w:val="1"/>
+      <w:numFmt w:val="bullet"/>
+      <w:lvlText w:val=""/>
+      <w:lvlJc w:val="left"/>
+      <w:pPr>
+        <w:tabs>
+          <w:tab w:val="num" w:pos="3960"/>
+        </w:tabs>
+        <w:ind w:left="3960" w:hanging="360"/>
+      </w:pPr>
+      <w:rPr>
+        <w:rFonts w:ascii="Wingdings" w:hAnsi="Wingdings" w:hint="default"/>
+        <w:sz w:val="20"/>
+      </w:rPr>
+    </w:lvl>
+    <w:lvl w:ilvl="6" w:tentative="1">
+      <w:start w:val="1"/>
+      <w:numFmt w:val="bullet"/>
+      <w:lvlText w:val=""/>
+      <w:lvlJc w:val="left"/>
+      <w:pPr>
+        <w:tabs>
+          <w:tab w:val="num" w:pos="4680"/>
+        </w:tabs>
+        <w:ind w:left="4680" w:hanging="360"/>
+      </w:pPr>
+      <w:rPr>
+        <w:rFonts w:ascii="Wingdings" w:hAnsi="Wingdings" w:hint="default"/>
+        <w:sz w:val="20"/>
+      </w:rPr>
+    </w:lvl>
+    <w:lvl w:ilvl="7" w:tentative="1">
+      <w:start w:val="1"/>
+      <w:numFmt w:val="bullet"/>
+      <w:lvlText w:val=""/>
+      <w:lvlJc w:val="left"/>
+      <w:pPr>
+        <w:tabs>
+          <w:tab w:val="num" w:pos="5400"/>
+        </w:tabs>
+        <w:ind w:left="5400" w:hanging="360"/>
+      </w:pPr>
+      <w:rPr>
+        <w:rFonts w:ascii="Wingdings" w:hAnsi="Wingdings" w:hint="default"/>
+        <w:sz w:val="20"/>
+      </w:rPr>
+    </w:lvl>
+    <w:lvl w:ilvl="8" w:tentative="1">
+      <w:start w:val="1"/>
+      <w:numFmt w:val="bullet"/>
+      <w:lvlText w:val=""/>
+      <w:lvlJc w:val="left"/>
+      <w:pPr>
+        <w:tabs>
+          <w:tab w:val="num" w:pos="6120"/>
+        </w:tabs>
+        <w:ind w:left="6120" w:hanging="360"/>
+      </w:pPr>
+      <w:rPr>
+        <w:rFonts w:ascii="Wingdings" w:hAnsi="Wingdings" w:hint="default"/>
+        <w:sz w:val="20"/>
+      </w:rPr>
+    </w:lvl>
+  </w:abstractNum>
+  <w:abstractNum w:abstractNumId="11" w15:restartNumberingAfterBreak="0">
+    <w:nsid w:val="71ED6482"/>
+    <w:multiLevelType w:val="hybridMultilevel"/>
+    <w:tmpl w:val="41B63F5C"/>
+    <w:lvl w:ilvl="0" w:tplc="04160001">
+      <w:start w:val="1"/>
+      <w:numFmt w:val="bullet"/>
+      <w:lvlText w:val=""/>
+      <w:lvlJc w:val="left"/>
+      <w:pPr>
+        <w:ind w:left="720" w:hanging="360"/>
+      </w:pPr>
+      <w:rPr>
+        <w:rFonts w:ascii="Symbol" w:hAnsi="Symbol" w:hint="default"/>
+      </w:rPr>
+    </w:lvl>
+    <w:lvl w:ilvl="1" w:tplc="04160003" w:tentative="1">
+      <w:start w:val="1"/>
+      <w:numFmt w:val="bullet"/>
+      <w:lvlText w:val="o"/>
+      <w:lvlJc w:val="left"/>
+      <w:pPr>
+        <w:ind w:left="1440" w:hanging="360"/>
+      </w:pPr>
+      <w:rPr>
+        <w:rFonts w:ascii="Courier New" w:hAnsi="Courier New" w:cs="Courier New" w:hint="default"/>
+      </w:rPr>
+    </w:lvl>
+    <w:lvl w:ilvl="2" w:tplc="04160005" w:tentative="1">
+      <w:start w:val="1"/>
+      <w:numFmt w:val="bullet"/>
+      <w:lvlText w:val=""/>
+      <w:lvlJc w:val="left"/>
+      <w:pPr>
+        <w:ind w:left="2160" w:hanging="360"/>
+      </w:pPr>
+      <w:rPr>
+        <w:rFonts w:ascii="Wingdings" w:hAnsi="Wingdings" w:hint="default"/>
+      </w:rPr>
+    </w:lvl>
+    <w:lvl w:ilvl="3" w:tplc="04160001" w:tentative="1">
+      <w:start w:val="1"/>
+      <w:numFmt w:val="bullet"/>
+      <w:lvlText w:val=""/>
+      <w:lvlJc w:val="left"/>
+      <w:pPr>
+        <w:ind w:left="2880" w:hanging="360"/>
+      </w:pPr>
+      <w:rPr>
+        <w:rFonts w:ascii="Symbol" w:hAnsi="Symbol" w:hint="default"/>
+      </w:rPr>
+    </w:lvl>
+    <w:lvl w:ilvl="4" w:tplc="04160003" w:tentative="1">
+      <w:start w:val="1"/>
+      <w:numFmt w:val="bullet"/>
+      <w:lvlText w:val="o"/>
+      <w:lvlJc w:val="left"/>
+      <w:pPr>
+        <w:ind w:left="3600" w:hanging="360"/>
+      </w:pPr>
+      <w:rPr>
+        <w:rFonts w:ascii="Courier New" w:hAnsi="Courier New" w:cs="Courier New" w:hint="default"/>
+      </w:rPr>
+    </w:lvl>
+    <w:lvl w:ilvl="5" w:tplc="04160005" w:tentative="1">
+      <w:start w:val="1"/>
+      <w:numFmt w:val="bullet"/>
+      <w:lvlText w:val=""/>
+      <w:lvlJc w:val="left"/>
+      <w:pPr>
+        <w:ind w:left="4320" w:hanging="360"/>
+      </w:pPr>
+      <w:rPr>
+        <w:rFonts w:ascii="Wingdings" w:hAnsi="Wingdings" w:hint="default"/>
+      </w:rPr>
+    </w:lvl>
+    <w:lvl w:ilvl="6" w:tplc="04160001" w:tentative="1">
+      <w:start w:val="1"/>
+      <w:numFmt w:val="bullet"/>
+      <w:lvlText w:val=""/>
+      <w:lvlJc w:val="left"/>
+      <w:pPr>
+        <w:ind w:left="5040" w:hanging="360"/>
+      </w:pPr>
+      <w:rPr>
+        <w:rFonts w:ascii="Symbol" w:hAnsi="Symbol" w:hint="default"/>
+      </w:rPr>
+    </w:lvl>
+    <w:lvl w:ilvl="7" w:tplc="04160003" w:tentative="1">
+      <w:start w:val="1"/>
+      <w:numFmt w:val="bullet"/>
+      <w:lvlText w:val="o"/>
+      <w:lvlJc w:val="left"/>
+      <w:pPr>
+        <w:ind w:left="5760" w:hanging="360"/>
+      </w:pPr>
+      <w:rPr>
+        <w:rFonts w:ascii="Courier New" w:hAnsi="Courier New" w:cs="Courier New" w:hint="default"/>
+      </w:rPr>
+    </w:lvl>
+    <w:lvl w:ilvl="8" w:tplc="04160005" w:tentative="1">
+      <w:start w:val="1"/>
+      <w:numFmt w:val="bullet"/>
+      <w:lvlText w:val=""/>
+      <w:lvlJc w:val="left"/>
+      <w:pPr>
+        <w:ind w:left="6480" w:hanging="360"/>
+      </w:pPr>
+      <w:rPr>
+        <w:rFonts w:ascii="Wingdings" w:hAnsi="Wingdings" w:hint="default"/>
+      </w:rPr>
+    </w:lvl>
+  </w:abstractNum>
   <w:num w:numId="1" w16cid:durableId="668599206">
     <w:abstractNumId w:val="8"/>
   </w:num>
@@ -1282,6 +3637,15 @@
   </w:num>
   <w:num w:numId="9" w16cid:durableId="1910967534">
     <w:abstractNumId w:val="0"/>
+  </w:num>
+  <w:num w:numId="10" w16cid:durableId="272515763">
+    <w:abstractNumId w:val="10"/>
+  </w:num>
+  <w:num w:numId="11" w16cid:durableId="301347446">
+    <w:abstractNumId w:val="9"/>
+  </w:num>
+  <w:num w:numId="12" w16cid:durableId="143549392">
+    <w:abstractNumId w:val="11"/>
   </w:num>
 </w:numbering>
 </file>
@@ -1892,7 +4256,6 @@
   <w:style w:type="character" w:default="1" w:styleId="Fontepargpadro">
     <w:name w:val="Default Paragraph Font"/>
     <w:uiPriority w:val="1"/>
-    <w:semiHidden/>
     <w:unhideWhenUsed/>
   </w:style>
   <w:style w:type="table" w:default="1" w:styleId="Tabelanormal">

</xml_diff>